<commit_message>
refactor LR PR, add descriptions
</commit_message>
<xml_diff>
--- a/Лабораторные/Лабораторная работа 1/Лабораторная работа 1.docx
+++ b/Лабораторные/Лабораторная работа 1/Лабораторная работа 1.docx
@@ -16,6 +16,8 @@
         </w:rPr>
       </w:pPr>
       <w:bookmarkStart w:id="0" w:name="_Toc162005400"/>
+      <w:bookmarkStart w:id="1" w:name="_GoBack"/>
+      <w:bookmarkEnd w:id="1"/>
       <w:r>
         <w:rPr>
           <w:bCs/>
@@ -182,7 +184,7 @@
           <w:sz w:val="22"/>
           <w:szCs w:val="22"/>
         </w:rPr>
-        <w:t>. Он является статическим, поэтому все его методы также являются статическими.</w:t>
+        <w:t>.</w:t>
       </w:r>
     </w:p>
     <w:p>
@@ -1444,7 +1446,6 @@
           <w:lang w:val="en-US"/>
         </w:rPr>
       </w:pPr>
-      <w:proofErr w:type="spellStart"/>
       <w:r>
         <w:rPr>
           <w:rFonts w:ascii="Consolas" w:hAnsi="Consolas"/>
@@ -1455,7 +1456,6 @@
         </w:rPr>
         <w:t>int</w:t>
       </w:r>
-      <w:proofErr w:type="spellEnd"/>
       <w:r>
         <w:rPr>
           <w:rFonts w:ascii="Consolas" w:hAnsi="Consolas"/>
@@ -1574,7 +1574,7 @@
         <w:shd w:val="clear" w:color="auto" w:fill="FFFFFF"/>
         <w:rPr>
           <w:rFonts w:ascii="Consolas" w:hAnsi="Consolas"/>
-          <w:color w:val="000000"/>
+          <w:color w:val="008000"/>
           <w:sz w:val="18"/>
           <w:szCs w:val="18"/>
         </w:rPr>
@@ -1608,6 +1608,17 @@
         </w:rPr>
         <w:t xml:space="preserve"> = 2</w:t>
       </w:r>
+    </w:p>
+    <w:p>
+      <w:pPr>
+        <w:shd w:val="clear" w:color="auto" w:fill="FFFFFF"/>
+        <w:rPr>
+          <w:rFonts w:ascii="Consolas" w:hAnsi="Consolas"/>
+          <w:color w:val="000000"/>
+          <w:sz w:val="18"/>
+          <w:szCs w:val="18"/>
+        </w:rPr>
+      </w:pPr>
     </w:p>
     <w:p>
       <w:pPr>
@@ -1630,7 +1641,6 @@
           <w:sz w:val="22"/>
           <w:szCs w:val="22"/>
         </w:rPr>
-        <w:lastRenderedPageBreak/>
         <w:t>Exp</w:t>
       </w:r>
       <w:proofErr w:type="spellEnd"/>
@@ -1683,6 +1693,7 @@
           <w:sz w:val="22"/>
           <w:szCs w:val="22"/>
         </w:rPr>
+        <w:lastRenderedPageBreak/>
         <w:t>Floor</w:t>
       </w:r>
       <w:proofErr w:type="spellEnd"/>
@@ -2716,7 +2727,6 @@
           <w:szCs w:val="22"/>
         </w:rPr>
       </w:pPr>
-      <w:proofErr w:type="spellStart"/>
       <w:proofErr w:type="gramStart"/>
       <w:r>
         <w:rPr>
@@ -2724,18 +2734,8 @@
           <w:sz w:val="22"/>
           <w:szCs w:val="22"/>
         </w:rPr>
-        <w:t>Round</w:t>
-      </w:r>
-      <w:proofErr w:type="spellEnd"/>
-      <w:r>
-        <w:rPr>
-          <w:bCs/>
-          <w:sz w:val="22"/>
-          <w:szCs w:val="22"/>
-        </w:rPr>
-        <w:t>(</w:t>
-      </w:r>
-      <w:proofErr w:type="spellStart"/>
+        <w:t>Round(</w:t>
+      </w:r>
       <w:proofErr w:type="gramEnd"/>
       <w:r>
         <w:rPr>
@@ -2743,16 +2743,7 @@
           <w:sz w:val="22"/>
           <w:szCs w:val="22"/>
         </w:rPr>
-        <w:t>double</w:t>
-      </w:r>
-      <w:proofErr w:type="spellEnd"/>
-      <w:r>
-        <w:rPr>
-          <w:bCs/>
-          <w:sz w:val="22"/>
-          <w:szCs w:val="22"/>
-        </w:rPr>
-        <w:t xml:space="preserve"> a, </w:t>
+        <w:t xml:space="preserve">double a, </w:t>
       </w:r>
       <w:proofErr w:type="spellStart"/>
       <w:r>
@@ -3021,7 +3012,6 @@
           <w:szCs w:val="22"/>
         </w:rPr>
       </w:pPr>
-      <w:proofErr w:type="spellStart"/>
       <w:proofErr w:type="gramStart"/>
       <w:r>
         <w:rPr>
@@ -3029,19 +3019,8 @@
           <w:sz w:val="22"/>
           <w:szCs w:val="22"/>
         </w:rPr>
-        <w:lastRenderedPageBreak/>
-        <w:t>Sign</w:t>
-      </w:r>
-      <w:proofErr w:type="spellEnd"/>
-      <w:r>
-        <w:rPr>
-          <w:bCs/>
-          <w:sz w:val="22"/>
-          <w:szCs w:val="22"/>
-        </w:rPr>
-        <w:t>(</w:t>
-      </w:r>
-      <w:proofErr w:type="spellStart"/>
+        <w:t>Sign(</w:t>
+      </w:r>
       <w:proofErr w:type="gramEnd"/>
       <w:r>
         <w:rPr>
@@ -3049,16 +3028,7 @@
           <w:sz w:val="22"/>
           <w:szCs w:val="22"/>
         </w:rPr>
-        <w:t>double</w:t>
-      </w:r>
-      <w:proofErr w:type="spellEnd"/>
-      <w:r>
-        <w:rPr>
-          <w:bCs/>
-          <w:sz w:val="22"/>
-          <w:szCs w:val="22"/>
-        </w:rPr>
-        <w:t xml:space="preserve"> </w:t>
+        <w:t xml:space="preserve">double </w:t>
       </w:r>
       <w:proofErr w:type="spellStart"/>
       <w:r>
@@ -3157,7 +3127,6 @@
           <w:lang w:val="en-US"/>
         </w:rPr>
       </w:pPr>
-      <w:proofErr w:type="spellStart"/>
       <w:r>
         <w:rPr>
           <w:rFonts w:ascii="Consolas" w:hAnsi="Consolas"/>
@@ -3168,7 +3137,6 @@
         </w:rPr>
         <w:t>int</w:t>
       </w:r>
-      <w:proofErr w:type="spellEnd"/>
       <w:r>
         <w:rPr>
           <w:rFonts w:ascii="Consolas" w:hAnsi="Consolas"/>
@@ -3523,7 +3491,6 @@
           <w:szCs w:val="22"/>
         </w:rPr>
       </w:pPr>
-      <w:proofErr w:type="spellStart"/>
       <w:proofErr w:type="gramStart"/>
       <w:r>
         <w:rPr>
@@ -3531,18 +3498,8 @@
           <w:sz w:val="22"/>
           <w:szCs w:val="22"/>
         </w:rPr>
-        <w:t>Sqrt</w:t>
-      </w:r>
-      <w:proofErr w:type="spellEnd"/>
-      <w:r>
-        <w:rPr>
-          <w:bCs/>
-          <w:sz w:val="22"/>
-          <w:szCs w:val="22"/>
-        </w:rPr>
-        <w:t>(</w:t>
-      </w:r>
-      <w:proofErr w:type="spellStart"/>
+        <w:t>Sqrt(</w:t>
+      </w:r>
       <w:proofErr w:type="gramEnd"/>
       <w:r>
         <w:rPr>
@@ -3550,16 +3507,7 @@
           <w:sz w:val="22"/>
           <w:szCs w:val="22"/>
         </w:rPr>
-        <w:t>double</w:t>
-      </w:r>
-      <w:proofErr w:type="spellEnd"/>
-      <w:r>
-        <w:rPr>
-          <w:bCs/>
-          <w:sz w:val="22"/>
-          <w:szCs w:val="22"/>
-        </w:rPr>
-        <w:t xml:space="preserve"> </w:t>
+        <w:t xml:space="preserve">double </w:t>
       </w:r>
       <w:proofErr w:type="spellStart"/>
       <w:r>
@@ -4106,7 +4054,15 @@
           <w:sz w:val="22"/>
           <w:szCs w:val="22"/>
         </w:rPr>
-        <w:t xml:space="preserve">Также класс </w:t>
+        <w:t>К</w:t>
+      </w:r>
+      <w:r>
+        <w:rPr>
+          <w:bCs/>
+          <w:sz w:val="22"/>
+          <w:szCs w:val="22"/>
+        </w:rPr>
+        <w:t xml:space="preserve">ласс </w:t>
       </w:r>
       <w:proofErr w:type="spellStart"/>
       <w:r>
@@ -4150,6 +4106,14 @@
           <w:sz w:val="22"/>
           <w:szCs w:val="22"/>
         </w:rPr>
+        <w:t xml:space="preserve"> (число Эйлера)</w:t>
+      </w:r>
+      <w:r>
+        <w:rPr>
+          <w:bCs/>
+          <w:sz w:val="22"/>
+          <w:szCs w:val="22"/>
+        </w:rPr>
         <w:t xml:space="preserve"> </w:t>
       </w:r>
       <w:r>
@@ -4184,7 +4148,26 @@
           <w:sz w:val="22"/>
           <w:szCs w:val="22"/>
         </w:rPr>
-        <w:t>. Например, вычислим площадь круга:</w:t>
+        <w:t xml:space="preserve"> (Число Пи).</w:t>
+      </w:r>
+    </w:p>
+    <w:p>
+      <w:pPr>
+        <w:ind w:firstLine="284"/>
+        <w:jc w:val="both"/>
+        <w:rPr>
+          <w:bCs/>
+          <w:sz w:val="22"/>
+          <w:szCs w:val="22"/>
+        </w:rPr>
+      </w:pPr>
+      <w:r>
+        <w:rPr>
+          <w:bCs/>
+          <w:sz w:val="22"/>
+          <w:szCs w:val="22"/>
+        </w:rPr>
+        <w:t>Например, вычислим площадь круга:</w:t>
       </w:r>
     </w:p>
     <w:p>
@@ -4472,7 +4455,6 @@
           <w:szCs w:val="21"/>
         </w:rPr>
       </w:pPr>
-      <w:proofErr w:type="spellStart"/>
       <w:r>
         <w:rPr>
           <w:rFonts w:ascii="Consolas" w:hAnsi="Consolas"/>
@@ -4480,17 +4462,7 @@
           <w:sz w:val="18"/>
           <w:szCs w:val="21"/>
         </w:rPr>
-        <w:t>radius</w:t>
-      </w:r>
-      <w:proofErr w:type="spellEnd"/>
-      <w:r>
-        <w:rPr>
-          <w:rFonts w:ascii="Consolas" w:hAnsi="Consolas"/>
-          <w:color w:val="000000"/>
-          <w:sz w:val="18"/>
-          <w:szCs w:val="21"/>
-        </w:rPr>
-        <w:t xml:space="preserve">, </w:t>
+        <w:t xml:space="preserve">radius, </w:t>
       </w:r>
       <w:proofErr w:type="spellStart"/>
       <w:r>
@@ -4742,11 +4714,11 @@
             <v:path o:extrusionok="f" gradientshapeok="t" o:connecttype="rect"/>
             <o:lock v:ext="edit" aspectratio="t"/>
           </v:shapetype>
-          <v:shape id="_x0000_i1025" type="#_x0000_t75" style="width:50.25pt;height:29.25pt" o:ole="">
+          <v:shape id="_x0000_i1025" type="#_x0000_t75" style="width:50.5pt;height:29pt" o:ole="">
             <v:imagedata r:id="rId8" o:title=""/>
             <o:lock v:ext="edit" aspectratio="f"/>
           </v:shape>
-          <o:OLEObject Type="Embed" ProgID="Equation.3" ShapeID="_x0000_i1025" DrawAspect="Content" ObjectID="_1806070251" r:id="rId9"/>
+          <o:OLEObject Type="Embed" ProgID="Equation.3" ShapeID="_x0000_i1025" DrawAspect="Content" ObjectID="_1807172610" r:id="rId9"/>
         </w:object>
       </w:r>
       <w:r>
@@ -4777,11 +4749,11 @@
           <w:szCs w:val="22"/>
         </w:rPr>
         <w:object w:dxaOrig="1420" w:dyaOrig="580">
-          <v:shape id="_x0000_i1026" type="#_x0000_t75" style="width:1in;height:29.25pt" o:ole="">
+          <v:shape id="_x0000_i1026" type="#_x0000_t75" style="width:1in;height:29pt" o:ole="">
             <v:imagedata r:id="rId10" o:title=""/>
             <o:lock v:ext="edit" aspectratio="f"/>
           </v:shape>
-          <o:OLEObject Type="Embed" ProgID="Equation.3" ShapeID="_x0000_i1026" DrawAspect="Content" ObjectID="_1806070252" r:id="rId11"/>
+          <o:OLEObject Type="Embed" ProgID="Equation.3" ShapeID="_x0000_i1026" DrawAspect="Content" ObjectID="_1807172611" r:id="rId11"/>
         </w:object>
       </w:r>
       <w:r>
@@ -4812,11 +4784,11 @@
           <w:szCs w:val="22"/>
         </w:rPr>
         <w:object w:dxaOrig="1420" w:dyaOrig="520">
-          <v:shape id="_x0000_i1027" type="#_x0000_t75" style="width:1in;height:29.25pt" o:ole="">
+          <v:shape id="_x0000_i1027" type="#_x0000_t75" style="width:1in;height:29pt" o:ole="">
             <v:imagedata r:id="rId12" o:title=""/>
             <o:lock v:ext="edit" aspectratio="f"/>
           </v:shape>
-          <o:OLEObject Type="Embed" ProgID="Equation.3" ShapeID="_x0000_i1027" DrawAspect="Content" ObjectID="_1806070253" r:id="rId13"/>
+          <o:OLEObject Type="Embed" ProgID="Equation.3" ShapeID="_x0000_i1027" DrawAspect="Content" ObjectID="_1807172612" r:id="rId13"/>
         </w:object>
       </w:r>
       <w:r>
@@ -4847,11 +4819,11 @@
           <w:szCs w:val="22"/>
         </w:rPr>
         <w:object w:dxaOrig="960" w:dyaOrig="560">
-          <v:shape id="_x0000_i1028" type="#_x0000_t75" style="width:50.25pt;height:29.25pt" o:ole="">
+          <v:shape id="_x0000_i1028" type="#_x0000_t75" style="width:50.5pt;height:29pt" o:ole="">
             <v:imagedata r:id="rId14" o:title=""/>
             <o:lock v:ext="edit" aspectratio="f"/>
           </v:shape>
-          <o:OLEObject Type="Embed" ProgID="Equation.3" ShapeID="_x0000_i1028" DrawAspect="Content" ObjectID="_1806070254" r:id="rId15"/>
+          <o:OLEObject Type="Embed" ProgID="Equation.3" ShapeID="_x0000_i1028" DrawAspect="Content" ObjectID="_1807172613" r:id="rId15"/>
         </w:object>
       </w:r>
       <w:r>
@@ -4882,11 +4854,11 @@
           <w:szCs w:val="22"/>
         </w:rPr>
         <w:object w:dxaOrig="1140" w:dyaOrig="560">
-          <v:shape id="_x0000_i1029" type="#_x0000_t75" style="width:57.75pt;height:29.25pt" o:ole="">
+          <v:shape id="_x0000_i1029" type="#_x0000_t75" style="width:57.5pt;height:29pt" o:ole="">
             <v:imagedata r:id="rId16" o:title=""/>
             <o:lock v:ext="edit" aspectratio="f"/>
           </v:shape>
-          <o:OLEObject Type="Embed" ProgID="Equation.3" ShapeID="_x0000_i1029" DrawAspect="Content" ObjectID="_1806070255" r:id="rId17"/>
+          <o:OLEObject Type="Embed" ProgID="Equation.3" ShapeID="_x0000_i1029" DrawAspect="Content" ObjectID="_1807172614" r:id="rId17"/>
         </w:object>
       </w:r>
       <w:r>
@@ -4917,11 +4889,11 @@
           <w:szCs w:val="22"/>
         </w:rPr>
         <w:object w:dxaOrig="1260" w:dyaOrig="620">
-          <v:shape id="_x0000_i1030" type="#_x0000_t75" style="width:65.25pt;height:29.25pt" o:ole="">
+          <v:shape id="_x0000_i1030" type="#_x0000_t75" style="width:65pt;height:29pt" o:ole="">
             <v:imagedata r:id="rId18" o:title=""/>
             <o:lock v:ext="edit" aspectratio="f"/>
           </v:shape>
-          <o:OLEObject Type="Embed" ProgID="Equation.3" ShapeID="_x0000_i1030" DrawAspect="Content" ObjectID="_1806070256" r:id="rId19"/>
+          <o:OLEObject Type="Embed" ProgID="Equation.3" ShapeID="_x0000_i1030" DrawAspect="Content" ObjectID="_1807172615" r:id="rId19"/>
         </w:object>
       </w:r>
       <w:r>
@@ -4952,11 +4924,11 @@
           <w:szCs w:val="22"/>
         </w:rPr>
         <w:object w:dxaOrig="760" w:dyaOrig="620">
-          <v:shape id="_x0000_i1031" type="#_x0000_t75" style="width:35.6pt;height:29.25pt" o:ole="">
+          <v:shape id="_x0000_i1031" type="#_x0000_t75" style="width:35.45pt;height:29pt" o:ole="">
             <v:imagedata r:id="rId20" o:title=""/>
             <o:lock v:ext="edit" aspectratio="f"/>
           </v:shape>
-          <o:OLEObject Type="Embed" ProgID="Equation.3" ShapeID="_x0000_i1031" DrawAspect="Content" ObjectID="_1806070257" r:id="rId21"/>
+          <o:OLEObject Type="Embed" ProgID="Equation.3" ShapeID="_x0000_i1031" DrawAspect="Content" ObjectID="_1807172616" r:id="rId21"/>
         </w:object>
       </w:r>
       <w:r>
@@ -4987,11 +4959,11 @@
           <w:szCs w:val="22"/>
         </w:rPr>
         <w:object w:dxaOrig="1260" w:dyaOrig="580">
-          <v:shape id="_x0000_i1032" type="#_x0000_t75" style="width:65.25pt;height:29.25pt" o:ole="">
+          <v:shape id="_x0000_i1032" type="#_x0000_t75" style="width:65pt;height:29pt" o:ole="">
             <v:imagedata r:id="rId22" o:title=""/>
             <o:lock v:ext="edit" aspectratio="f"/>
           </v:shape>
-          <o:OLEObject Type="Embed" ProgID="Equation.3" ShapeID="_x0000_i1032" DrawAspect="Content" ObjectID="_1806070258" r:id="rId23"/>
+          <o:OLEObject Type="Embed" ProgID="Equation.3" ShapeID="_x0000_i1032" DrawAspect="Content" ObjectID="_1807172617" r:id="rId23"/>
         </w:object>
       </w:r>
       <w:r>
@@ -5022,11 +4994,11 @@
           <w:szCs w:val="22"/>
         </w:rPr>
         <w:object w:dxaOrig="1939" w:dyaOrig="300">
-          <v:shape id="_x0000_i1033" type="#_x0000_t75" style="width:93.75pt;height:14.25pt" o:ole="">
+          <v:shape id="_x0000_i1033" type="#_x0000_t75" style="width:93.5pt;height:14.5pt" o:ole="">
             <v:imagedata r:id="rId24" o:title=""/>
             <o:lock v:ext="edit" aspectratio="f"/>
           </v:shape>
-          <o:OLEObject Type="Embed" ProgID="Equation.3" ShapeID="_x0000_i1033" DrawAspect="Content" ObjectID="_1806070259" r:id="rId25"/>
+          <o:OLEObject Type="Embed" ProgID="Equation.3" ShapeID="_x0000_i1033" DrawAspect="Content" ObjectID="_1807172618" r:id="rId25"/>
         </w:object>
       </w:r>
       <w:r>
@@ -5057,11 +5029,11 @@
           <w:szCs w:val="22"/>
         </w:rPr>
         <w:object w:dxaOrig="1140" w:dyaOrig="580">
-          <v:shape id="_x0000_i1034" type="#_x0000_t75" style="width:57.75pt;height:29.25pt" o:ole="">
+          <v:shape id="_x0000_i1034" type="#_x0000_t75" style="width:57.5pt;height:29pt" o:ole="">
             <v:imagedata r:id="rId26" o:title=""/>
             <o:lock v:ext="edit" aspectratio="f"/>
           </v:shape>
-          <o:OLEObject Type="Embed" ProgID="Equation.3" ShapeID="_x0000_i1034" DrawAspect="Content" ObjectID="_1806070260" r:id="rId27"/>
+          <o:OLEObject Type="Embed" ProgID="Equation.3" ShapeID="_x0000_i1034" DrawAspect="Content" ObjectID="_1807172619" r:id="rId27"/>
         </w:object>
       </w:r>
       <w:r>
@@ -5092,11 +5064,11 @@
           <w:szCs w:val="22"/>
         </w:rPr>
         <w:object w:dxaOrig="859" w:dyaOrig="580">
-          <v:shape id="_x0000_i1035" type="#_x0000_t75" style="width:42.75pt;height:29.25pt" o:ole="">
+          <v:shape id="_x0000_i1035" type="#_x0000_t75" style="width:43pt;height:29pt" o:ole="">
             <v:imagedata r:id="rId28" o:title=""/>
             <o:lock v:ext="edit" aspectratio="f"/>
           </v:shape>
-          <o:OLEObject Type="Embed" ProgID="Equation.3" ShapeID="_x0000_i1035" DrawAspect="Content" ObjectID="_1806070261" r:id="rId29"/>
+          <o:OLEObject Type="Embed" ProgID="Equation.3" ShapeID="_x0000_i1035" DrawAspect="Content" ObjectID="_1807172620" r:id="rId29"/>
         </w:object>
       </w:r>
       <w:r>
@@ -5127,11 +5099,11 @@
           <w:szCs w:val="22"/>
         </w:rPr>
         <w:object w:dxaOrig="1719" w:dyaOrig="800">
-          <v:shape id="_x0000_i1036" type="#_x0000_t75" style="width:86.25pt;height:42.75pt" o:ole="">
+          <v:shape id="_x0000_i1036" type="#_x0000_t75" style="width:85.95pt;height:43pt" o:ole="">
             <v:imagedata r:id="rId30" o:title=""/>
             <o:lock v:ext="edit" aspectratio="f"/>
           </v:shape>
-          <o:OLEObject Type="Embed" ProgID="Equation.3" ShapeID="_x0000_i1036" DrawAspect="Content" ObjectID="_1806070262" r:id="rId31"/>
+          <o:OLEObject Type="Embed" ProgID="Equation.3" ShapeID="_x0000_i1036" DrawAspect="Content" ObjectID="_1807172621" r:id="rId31"/>
         </w:object>
       </w:r>
       <w:r>
@@ -5162,11 +5134,11 @@
           <w:szCs w:val="22"/>
         </w:rPr>
         <w:object w:dxaOrig="2140" w:dyaOrig="520">
-          <v:shape id="_x0000_i1037" type="#_x0000_t75" style="width:107.6pt;height:29.25pt" o:ole="">
+          <v:shape id="_x0000_i1037" type="#_x0000_t75" style="width:107.45pt;height:29pt" o:ole="">
             <v:imagedata r:id="rId32" o:title=""/>
             <o:lock v:ext="edit" aspectratio="f"/>
           </v:shape>
-          <o:OLEObject Type="Embed" ProgID="Equation.3" ShapeID="_x0000_i1037" DrawAspect="Content" ObjectID="_1806070263" r:id="rId33"/>
+          <o:OLEObject Type="Embed" ProgID="Equation.3" ShapeID="_x0000_i1037" DrawAspect="Content" ObjectID="_1807172622" r:id="rId33"/>
         </w:object>
       </w:r>
       <w:r>
@@ -5197,11 +5169,11 @@
           <w:szCs w:val="22"/>
         </w:rPr>
         <w:object w:dxaOrig="2200" w:dyaOrig="240">
-          <v:shape id="_x0000_i1038" type="#_x0000_t75" style="width:108.4pt;height:14.25pt" o:ole="">
+          <v:shape id="_x0000_i1038" type="#_x0000_t75" style="width:108.55pt;height:14.5pt" o:ole="">
             <v:imagedata r:id="rId34" o:title=""/>
             <o:lock v:ext="edit" aspectratio="f"/>
           </v:shape>
-          <o:OLEObject Type="Embed" ProgID="Equation.3" ShapeID="_x0000_i1038" DrawAspect="Content" ObjectID="_1806070264" r:id="rId35"/>
+          <o:OLEObject Type="Embed" ProgID="Equation.3" ShapeID="_x0000_i1038" DrawAspect="Content" ObjectID="_1807172623" r:id="rId35"/>
         </w:object>
       </w:r>
       <w:r>
@@ -5232,11 +5204,11 @@
           <w:szCs w:val="22"/>
         </w:rPr>
         <w:object w:dxaOrig="2299" w:dyaOrig="320">
-          <v:shape id="_x0000_i1039" type="#_x0000_t75" style="width:114.75pt;height:14.25pt" o:ole="">
+          <v:shape id="_x0000_i1039" type="#_x0000_t75" style="width:115pt;height:14.5pt" o:ole="">
             <v:imagedata r:id="rId36" o:title=""/>
             <o:lock v:ext="edit" aspectratio="f"/>
           </v:shape>
-          <o:OLEObject Type="Embed" ProgID="Equation.3" ShapeID="_x0000_i1039" DrawAspect="Content" ObjectID="_1806070265" r:id="rId37"/>
+          <o:OLEObject Type="Embed" ProgID="Equation.3" ShapeID="_x0000_i1039" DrawAspect="Content" ObjectID="_1807172624" r:id="rId37"/>
         </w:object>
       </w:r>
       <w:r>
@@ -5267,11 +5239,11 @@
           <w:szCs w:val="22"/>
         </w:rPr>
         <w:object w:dxaOrig="1640" w:dyaOrig="320">
-          <v:shape id="_x0000_i1040" type="#_x0000_t75" style="width:78.75pt;height:14.25pt" o:ole="">
+          <v:shape id="_x0000_i1040" type="#_x0000_t75" style="width:79pt;height:14.5pt" o:ole="">
             <v:imagedata r:id="rId38" o:title=""/>
             <o:lock v:ext="edit" aspectratio="f"/>
           </v:shape>
-          <o:OLEObject Type="Embed" ProgID="Equation.3" ShapeID="_x0000_i1040" DrawAspect="Content" ObjectID="_1806070266" r:id="rId39"/>
+          <o:OLEObject Type="Embed" ProgID="Equation.3" ShapeID="_x0000_i1040" DrawAspect="Content" ObjectID="_1807172625" r:id="rId39"/>
         </w:object>
       </w:r>
       <w:r>
@@ -5302,11 +5274,11 @@
           <w:szCs w:val="22"/>
         </w:rPr>
         <w:object w:dxaOrig="1560" w:dyaOrig="360">
-          <v:shape id="_x0000_i1041" type="#_x0000_t75" style="width:78.75pt;height:21.75pt" o:ole="">
+          <v:shape id="_x0000_i1041" type="#_x0000_t75" style="width:79pt;height:21.5pt" o:ole="">
             <v:imagedata r:id="rId40" o:title=""/>
             <o:lock v:ext="edit" aspectratio="f"/>
           </v:shape>
-          <o:OLEObject Type="Embed" ProgID="Equation.3" ShapeID="_x0000_i1041" DrawAspect="Content" ObjectID="_1806070267" r:id="rId41"/>
+          <o:OLEObject Type="Embed" ProgID="Equation.3" ShapeID="_x0000_i1041" DrawAspect="Content" ObjectID="_1807172626" r:id="rId41"/>
         </w:object>
       </w:r>
       <w:r>
@@ -5337,11 +5309,11 @@
           <w:szCs w:val="22"/>
         </w:rPr>
         <w:object w:dxaOrig="1900" w:dyaOrig="560">
-          <v:shape id="_x0000_i1042" type="#_x0000_t75" style="width:93.75pt;height:29.25pt" o:ole="">
+          <v:shape id="_x0000_i1042" type="#_x0000_t75" style="width:94.05pt;height:29pt" o:ole="">
             <v:imagedata r:id="rId42" o:title=""/>
             <o:lock v:ext="edit" aspectratio="f"/>
           </v:shape>
-          <o:OLEObject Type="Embed" ProgID="Equation.3" ShapeID="_x0000_i1042" DrawAspect="Content" ObjectID="_1806070268" r:id="rId43"/>
+          <o:OLEObject Type="Embed" ProgID="Equation.3" ShapeID="_x0000_i1042" DrawAspect="Content" ObjectID="_1807172627" r:id="rId43"/>
         </w:object>
       </w:r>
       <w:r>
@@ -5372,11 +5344,11 @@
           <w:szCs w:val="22"/>
         </w:rPr>
         <w:object w:dxaOrig="2160" w:dyaOrig="700">
-          <v:shape id="_x0000_i1043" type="#_x0000_t75" style="width:108.4pt;height:36pt" o:ole="">
+          <v:shape id="_x0000_i1043" type="#_x0000_t75" style="width:108.55pt;height:36pt" o:ole="">
             <v:imagedata r:id="rId44" o:title=""/>
             <o:lock v:ext="edit" aspectratio="f"/>
           </v:shape>
-          <o:OLEObject Type="Embed" ProgID="Equation.3" ShapeID="_x0000_i1043" DrawAspect="Content" ObjectID="_1806070269" r:id="rId45"/>
+          <o:OLEObject Type="Embed" ProgID="Equation.3" ShapeID="_x0000_i1043" DrawAspect="Content" ObjectID="_1807172628" r:id="rId45"/>
         </w:object>
       </w:r>
       <w:r>
@@ -5407,11 +5379,11 @@
           <w:szCs w:val="22"/>
         </w:rPr>
         <w:object w:dxaOrig="1440" w:dyaOrig="520">
-          <v:shape id="_x0000_i1044" type="#_x0000_t75" style="width:1in;height:29.25pt" o:ole="">
+          <v:shape id="_x0000_i1044" type="#_x0000_t75" style="width:1in;height:29pt" o:ole="">
             <v:imagedata r:id="rId46" o:title=""/>
             <o:lock v:ext="edit" aspectratio="f"/>
           </v:shape>
-          <o:OLEObject Type="Embed" ProgID="Equation.3" ShapeID="_x0000_i1044" DrawAspect="Content" ObjectID="_1806070270" r:id="rId47"/>
+          <o:OLEObject Type="Embed" ProgID="Equation.3" ShapeID="_x0000_i1044" DrawAspect="Content" ObjectID="_1807172629" r:id="rId47"/>
         </w:object>
       </w:r>
       <w:r>
@@ -5578,7 +5550,13 @@
         <w:rPr>
           <w:szCs w:val="24"/>
         </w:rPr>
-        <w:t xml:space="preserve">3   соединены параллельно. Найти сопротивление соединения. </w:t>
+        <w:t xml:space="preserve">3 </w:t>
+      </w:r>
+      <w:r>
+        <w:rPr>
+          <w:szCs w:val="24"/>
+        </w:rPr>
+        <w:t xml:space="preserve">соединены параллельно. Найти сопротивление соединения. </w:t>
       </w:r>
     </w:p>
     <w:p>
@@ -5839,7 +5817,6 @@
         <w:rPr>
           <w:szCs w:val="24"/>
         </w:rPr>
-        <w:lastRenderedPageBreak/>
         <w:t>По данным сторонам прямоугольника вычислить его периметр, площадь и длину диагонали.</w:t>
       </w:r>
     </w:p>
@@ -5866,6 +5843,7 @@
         <w:rPr>
           <w:szCs w:val="24"/>
         </w:rPr>
+        <w:lastRenderedPageBreak/>
         <w:t>Даны стороны прямоугольник a и b. Найти его площадь S = a*b и периметр P = 2*(a + b).</w:t>
       </w:r>
     </w:p>
@@ -6115,7 +6093,7 @@
           <w:b/>
         </w:rPr>
       </w:pPr>
-      <w:bookmarkStart w:id="1" w:name="_Toc192880901"/>
+      <w:bookmarkStart w:id="2" w:name="_Toc192880901"/>
       <w:r>
         <w:rPr>
           <w:b/>
@@ -6124,8 +6102,6 @@
         <w:lastRenderedPageBreak/>
         <w:t>Пример разработки приложения</w:t>
       </w:r>
-      <w:bookmarkStart w:id="2" w:name="_GoBack"/>
-      <w:bookmarkEnd w:id="1"/>
       <w:bookmarkEnd w:id="2"/>
     </w:p>
     <w:p>
@@ -6187,11 +6163,11 @@
           <w:position w:val="-12"/>
         </w:rPr>
         <w:object w:dxaOrig="1359" w:dyaOrig="400">
-          <v:shape id="_x0000_i1045" type="#_x0000_t75" style="width:68.05pt;height:20.2pt" o:ole="" o:preferrelative="f">
+          <v:shape id="_x0000_i1045" type="#_x0000_t75" style="width:68.25pt;height:20.4pt" o:ole="" o:preferrelative="f">
             <v:imagedata r:id="rId48" o:title=""/>
             <o:lock v:ext="edit" aspectratio="f"/>
           </v:shape>
-          <o:OLEObject Type="Embed" ProgID="Equation.3" ShapeID="_x0000_i1045" DrawAspect="Content" ObjectID="_1806070271" r:id="rId49"/>
+          <o:OLEObject Type="Embed" ProgID="Equation.3" ShapeID="_x0000_i1045" DrawAspect="Content" ObjectID="_1807172630" r:id="rId49"/>
         </w:object>
       </w:r>
       <w:r>
@@ -6210,6 +6186,477 @@
     </w:p>
     <w:p>
       <w:pPr>
+        <w:jc w:val="both"/>
+        <w:rPr>
+          <w:bCs/>
+          <w:sz w:val="22"/>
+          <w:szCs w:val="22"/>
+        </w:rPr>
+      </w:pPr>
+      <w:r>
+        <w:rPr>
+          <w:b/>
+          <w:bCs/>
+          <w:sz w:val="22"/>
+          <w:szCs w:val="22"/>
+        </w:rPr>
+        <w:t xml:space="preserve">Шаг 1. Создание проекта в </w:t>
+      </w:r>
+      <w:proofErr w:type="spellStart"/>
+      <w:r>
+        <w:rPr>
+          <w:b/>
+          <w:bCs/>
+          <w:sz w:val="22"/>
+          <w:szCs w:val="22"/>
+        </w:rPr>
+        <w:t>Visual</w:t>
+      </w:r>
+      <w:proofErr w:type="spellEnd"/>
+      <w:r>
+        <w:rPr>
+          <w:b/>
+          <w:bCs/>
+          <w:sz w:val="22"/>
+          <w:szCs w:val="22"/>
+        </w:rPr>
+        <w:t xml:space="preserve"> </w:t>
+      </w:r>
+      <w:proofErr w:type="spellStart"/>
+      <w:r>
+        <w:rPr>
+          <w:b/>
+          <w:bCs/>
+          <w:sz w:val="22"/>
+          <w:szCs w:val="22"/>
+        </w:rPr>
+        <w:t>Studio</w:t>
+      </w:r>
+      <w:proofErr w:type="spellEnd"/>
+      <w:r>
+        <w:rPr>
+          <w:b/>
+          <w:bCs/>
+          <w:sz w:val="22"/>
+          <w:szCs w:val="22"/>
+        </w:rPr>
+        <w:t xml:space="preserve"> 2022</w:t>
+      </w:r>
+    </w:p>
+    <w:p>
+      <w:pPr>
+        <w:numPr>
+          <w:ilvl w:val="0"/>
+          <w:numId w:val="28"/>
+        </w:numPr>
+        <w:jc w:val="both"/>
+        <w:rPr>
+          <w:bCs/>
+          <w:sz w:val="22"/>
+          <w:szCs w:val="22"/>
+        </w:rPr>
+      </w:pPr>
+      <w:r>
+        <w:rPr>
+          <w:bCs/>
+          <w:sz w:val="22"/>
+          <w:szCs w:val="22"/>
+        </w:rPr>
+        <w:t>Запустите </w:t>
+      </w:r>
+      <w:proofErr w:type="spellStart"/>
+      <w:r>
+        <w:rPr>
+          <w:b/>
+          <w:bCs/>
+          <w:sz w:val="22"/>
+          <w:szCs w:val="22"/>
+        </w:rPr>
+        <w:t>Visual</w:t>
+      </w:r>
+      <w:proofErr w:type="spellEnd"/>
+      <w:r>
+        <w:rPr>
+          <w:b/>
+          <w:bCs/>
+          <w:sz w:val="22"/>
+          <w:szCs w:val="22"/>
+        </w:rPr>
+        <w:t xml:space="preserve"> </w:t>
+      </w:r>
+      <w:proofErr w:type="spellStart"/>
+      <w:r>
+        <w:rPr>
+          <w:b/>
+          <w:bCs/>
+          <w:sz w:val="22"/>
+          <w:szCs w:val="22"/>
+        </w:rPr>
+        <w:t>Studio</w:t>
+      </w:r>
+      <w:proofErr w:type="spellEnd"/>
+      <w:r>
+        <w:rPr>
+          <w:b/>
+          <w:bCs/>
+          <w:sz w:val="22"/>
+          <w:szCs w:val="22"/>
+        </w:rPr>
+        <w:t xml:space="preserve"> 2022</w:t>
+      </w:r>
+    </w:p>
+    <w:p>
+      <w:pPr>
+        <w:numPr>
+          <w:ilvl w:val="0"/>
+          <w:numId w:val="28"/>
+        </w:numPr>
+        <w:jc w:val="both"/>
+        <w:rPr>
+          <w:bCs/>
+          <w:sz w:val="22"/>
+          <w:szCs w:val="22"/>
+        </w:rPr>
+      </w:pPr>
+      <w:r>
+        <w:rPr>
+          <w:bCs/>
+          <w:sz w:val="22"/>
+          <w:szCs w:val="22"/>
+        </w:rPr>
+        <w:t>Нажмите </w:t>
+      </w:r>
+      <w:r>
+        <w:rPr>
+          <w:b/>
+          <w:bCs/>
+          <w:sz w:val="22"/>
+          <w:szCs w:val="22"/>
+        </w:rPr>
+        <w:t>"Создать новый проект"</w:t>
+      </w:r>
+    </w:p>
+    <w:p>
+      <w:pPr>
+        <w:numPr>
+          <w:ilvl w:val="0"/>
+          <w:numId w:val="28"/>
+        </w:numPr>
+        <w:jc w:val="both"/>
+        <w:rPr>
+          <w:bCs/>
+          <w:sz w:val="22"/>
+          <w:szCs w:val="22"/>
+        </w:rPr>
+      </w:pPr>
+      <w:r>
+        <w:rPr>
+          <w:bCs/>
+          <w:sz w:val="22"/>
+          <w:szCs w:val="22"/>
+        </w:rPr>
+        <w:t>Выберите шаблон </w:t>
+      </w:r>
+      <w:r>
+        <w:rPr>
+          <w:b/>
+          <w:bCs/>
+          <w:sz w:val="22"/>
+          <w:szCs w:val="22"/>
+        </w:rPr>
+        <w:t>"Консольное приложение"</w:t>
+      </w:r>
+      <w:r>
+        <w:rPr>
+          <w:bCs/>
+          <w:sz w:val="22"/>
+          <w:szCs w:val="22"/>
+        </w:rPr>
+        <w:t> (C#)</w:t>
+      </w:r>
+    </w:p>
+    <w:p>
+      <w:pPr>
+        <w:numPr>
+          <w:ilvl w:val="0"/>
+          <w:numId w:val="28"/>
+        </w:numPr>
+        <w:jc w:val="both"/>
+        <w:rPr>
+          <w:bCs/>
+          <w:sz w:val="22"/>
+          <w:szCs w:val="22"/>
+        </w:rPr>
+      </w:pPr>
+      <w:r>
+        <w:rPr>
+          <w:bCs/>
+          <w:sz w:val="22"/>
+          <w:szCs w:val="22"/>
+        </w:rPr>
+        <w:t>Укажите:</w:t>
+      </w:r>
+    </w:p>
+    <w:p>
+      <w:pPr>
+        <w:numPr>
+          <w:ilvl w:val="1"/>
+          <w:numId w:val="28"/>
+        </w:numPr>
+        <w:jc w:val="both"/>
+        <w:rPr>
+          <w:bCs/>
+          <w:sz w:val="22"/>
+          <w:szCs w:val="22"/>
+        </w:rPr>
+      </w:pPr>
+      <w:r>
+        <w:rPr>
+          <w:bCs/>
+          <w:sz w:val="22"/>
+          <w:szCs w:val="22"/>
+        </w:rPr>
+        <w:t>Имя проекта: Lab1_Calculation</w:t>
+      </w:r>
+    </w:p>
+    <w:p>
+      <w:pPr>
+        <w:numPr>
+          <w:ilvl w:val="1"/>
+          <w:numId w:val="28"/>
+        </w:numPr>
+        <w:jc w:val="both"/>
+        <w:rPr>
+          <w:bCs/>
+          <w:sz w:val="22"/>
+          <w:szCs w:val="22"/>
+        </w:rPr>
+      </w:pPr>
+      <w:r>
+        <w:rPr>
+          <w:bCs/>
+          <w:sz w:val="22"/>
+          <w:szCs w:val="22"/>
+        </w:rPr>
+        <w:t>Расположение: выберите папку для сохранения</w:t>
+      </w:r>
+    </w:p>
+    <w:p>
+      <w:pPr>
+        <w:numPr>
+          <w:ilvl w:val="0"/>
+          <w:numId w:val="28"/>
+        </w:numPr>
+        <w:jc w:val="both"/>
+        <w:rPr>
+          <w:bCs/>
+          <w:sz w:val="22"/>
+          <w:szCs w:val="22"/>
+        </w:rPr>
+      </w:pPr>
+      <w:r>
+        <w:rPr>
+          <w:bCs/>
+          <w:sz w:val="22"/>
+          <w:szCs w:val="22"/>
+        </w:rPr>
+        <w:t>Нажмите </w:t>
+      </w:r>
+      <w:r>
+        <w:rPr>
+          <w:b/>
+          <w:bCs/>
+          <w:sz w:val="22"/>
+          <w:szCs w:val="22"/>
+        </w:rPr>
+        <w:t>"Создать"</w:t>
+      </w:r>
+    </w:p>
+    <w:p>
+      <w:pPr>
+        <w:jc w:val="both"/>
+        <w:rPr>
+          <w:bCs/>
+          <w:sz w:val="22"/>
+          <w:szCs w:val="22"/>
+        </w:rPr>
+      </w:pPr>
+    </w:p>
+    <w:p>
+      <w:pPr>
+        <w:jc w:val="both"/>
+        <w:rPr>
+          <w:bCs/>
+          <w:sz w:val="22"/>
+          <w:szCs w:val="22"/>
+        </w:rPr>
+      </w:pPr>
+      <w:r>
+        <w:rPr>
+          <w:b/>
+          <w:bCs/>
+          <w:sz w:val="22"/>
+          <w:szCs w:val="22"/>
+        </w:rPr>
+        <w:t>Шаг 2. Знакомство с интерфейсом</w:t>
+      </w:r>
+    </w:p>
+    <w:p>
+      <w:pPr>
+        <w:jc w:val="both"/>
+        <w:rPr>
+          <w:bCs/>
+          <w:sz w:val="22"/>
+          <w:szCs w:val="22"/>
+        </w:rPr>
+      </w:pPr>
+      <w:r>
+        <w:rPr>
+          <w:bCs/>
+          <w:sz w:val="22"/>
+          <w:szCs w:val="22"/>
+        </w:rPr>
+        <w:t>После создания проекта вы увидите:</w:t>
+      </w:r>
+    </w:p>
+    <w:p>
+      <w:pPr>
+        <w:numPr>
+          <w:ilvl w:val="0"/>
+          <w:numId w:val="29"/>
+        </w:numPr>
+        <w:jc w:val="both"/>
+        <w:rPr>
+          <w:bCs/>
+          <w:sz w:val="22"/>
+          <w:szCs w:val="22"/>
+        </w:rPr>
+      </w:pPr>
+      <w:r>
+        <w:rPr>
+          <w:b/>
+          <w:bCs/>
+          <w:sz w:val="22"/>
+          <w:szCs w:val="22"/>
+        </w:rPr>
+        <w:t>Обозреватель решений</w:t>
+      </w:r>
+      <w:r>
+        <w:rPr>
+          <w:bCs/>
+          <w:sz w:val="22"/>
+          <w:szCs w:val="22"/>
+        </w:rPr>
+        <w:t xml:space="preserve"> – здесь отображаются файлы проекта</w:t>
+      </w:r>
+    </w:p>
+    <w:p>
+      <w:pPr>
+        <w:numPr>
+          <w:ilvl w:val="0"/>
+          <w:numId w:val="29"/>
+        </w:numPr>
+        <w:jc w:val="both"/>
+        <w:rPr>
+          <w:bCs/>
+          <w:sz w:val="22"/>
+          <w:szCs w:val="22"/>
+        </w:rPr>
+      </w:pPr>
+      <w:r>
+        <w:rPr>
+          <w:b/>
+          <w:bCs/>
+          <w:sz w:val="22"/>
+          <w:szCs w:val="22"/>
+        </w:rPr>
+        <w:t xml:space="preserve">Код </w:t>
+      </w:r>
+      <w:proofErr w:type="gramStart"/>
+      <w:r>
+        <w:rPr>
+          <w:b/>
+          <w:bCs/>
+          <w:sz w:val="22"/>
+          <w:szCs w:val="22"/>
+        </w:rPr>
+        <w:t>программы</w:t>
+      </w:r>
+      <w:r>
+        <w:rPr>
+          <w:bCs/>
+          <w:sz w:val="22"/>
+          <w:szCs w:val="22"/>
+        </w:rPr>
+        <w:t> </w:t>
+      </w:r>
+      <w:r>
+        <w:rPr>
+          <w:bCs/>
+          <w:sz w:val="22"/>
+          <w:szCs w:val="22"/>
+        </w:rPr>
+        <w:t xml:space="preserve"> –</w:t>
+      </w:r>
+      <w:proofErr w:type="gramEnd"/>
+      <w:r>
+        <w:rPr>
+          <w:bCs/>
+          <w:sz w:val="22"/>
+          <w:szCs w:val="22"/>
+        </w:rPr>
+        <w:t xml:space="preserve"> файл </w:t>
+      </w:r>
+      <w:proofErr w:type="spellStart"/>
+      <w:r>
+        <w:rPr>
+          <w:bCs/>
+          <w:sz w:val="22"/>
+          <w:szCs w:val="22"/>
+        </w:rPr>
+        <w:t>Program.cs</w:t>
+      </w:r>
+      <w:proofErr w:type="spellEnd"/>
+      <w:r>
+        <w:rPr>
+          <w:bCs/>
+          <w:sz w:val="22"/>
+          <w:szCs w:val="22"/>
+        </w:rPr>
+        <w:t> с шаблонным кодом.</w:t>
+      </w:r>
+    </w:p>
+    <w:p>
+      <w:pPr>
+        <w:jc w:val="both"/>
+        <w:rPr>
+          <w:bCs/>
+          <w:sz w:val="22"/>
+          <w:szCs w:val="22"/>
+        </w:rPr>
+      </w:pPr>
+    </w:p>
+    <w:p>
+      <w:pPr>
+        <w:jc w:val="both"/>
+        <w:rPr>
+          <w:bCs/>
+          <w:sz w:val="22"/>
+          <w:szCs w:val="22"/>
+        </w:rPr>
+      </w:pPr>
+      <w:r>
+        <w:rPr>
+          <w:b/>
+          <w:bCs/>
+          <w:sz w:val="22"/>
+          <w:szCs w:val="22"/>
+        </w:rPr>
+        <w:t>Шаг 3. Написание кода</w:t>
+      </w:r>
+    </w:p>
+    <w:p>
+      <w:pPr>
         <w:ind w:firstLine="284"/>
         <w:jc w:val="both"/>
         <w:rPr>
@@ -6224,7 +6671,33 @@
           <w:sz w:val="22"/>
           <w:szCs w:val="22"/>
         </w:rPr>
-        <w:t>Организуем считывание ввода с консоли. Введенные строки необходимо преобразовать в числовой тип:</w:t>
+        <w:t xml:space="preserve">Перейдём в файл </w:t>
+      </w:r>
+      <w:proofErr w:type="spellStart"/>
+      <w:r>
+        <w:rPr>
+          <w:bCs/>
+          <w:sz w:val="22"/>
+          <w:szCs w:val="22"/>
+        </w:rPr>
+        <w:t>Program.cs</w:t>
+      </w:r>
+      <w:proofErr w:type="spellEnd"/>
+      <w:r>
+        <w:rPr>
+          <w:bCs/>
+          <w:sz w:val="22"/>
+          <w:szCs w:val="22"/>
+        </w:rPr>
+        <w:t>. О</w:t>
+      </w:r>
+      <w:r>
+        <w:rPr>
+          <w:bCs/>
+          <w:sz w:val="22"/>
+          <w:szCs w:val="22"/>
+        </w:rPr>
+        <w:t>рганизуем считывание ввода с консоли. Введенные строки необходимо преобразовать в числовой тип:</w:t>
       </w:r>
     </w:p>
     <w:p>
@@ -6242,18 +6715,82 @@
         <w:pBdr>
           <w:left w:val="single" w:sz="4" w:space="4" w:color="auto"/>
         </w:pBdr>
-        <w:jc w:val="both"/>
-        <w:rPr>
-          <w:rFonts w:ascii="Consolas" w:hAnsi="Consolas" w:cs="Consolas"/>
-          <w:lang w:val="en-US"/>
-        </w:rPr>
-      </w:pPr>
-      <w:r>
-        <w:rPr>
-          <w:rFonts w:ascii="Consolas" w:hAnsi="Consolas" w:cs="Consolas"/>
-          <w:lang w:val="en-US"/>
-        </w:rPr>
-        <w:t>Console.WriteLine("Введите x:");</w:t>
+        <w:autoSpaceDE w:val="0"/>
+        <w:autoSpaceDN w:val="0"/>
+        <w:adjustRightInd w:val="0"/>
+        <w:rPr>
+          <w:rFonts w:ascii="Consolas" w:hAnsi="Consolas" w:cs="Cascadia Mono"/>
+          <w:color w:val="000000"/>
+          <w:sz w:val="18"/>
+          <w:szCs w:val="19"/>
+          <w:highlight w:val="white"/>
+          <w:lang w:val="en-US"/>
+        </w:rPr>
+      </w:pPr>
+      <w:r>
+        <w:rPr>
+          <w:rFonts w:ascii="Consolas" w:hAnsi="Consolas" w:cs="Cascadia Mono"/>
+          <w:color w:val="2B91AF"/>
+          <w:sz w:val="18"/>
+          <w:szCs w:val="19"/>
+          <w:highlight w:val="white"/>
+          <w:lang w:val="en-US"/>
+        </w:rPr>
+        <w:t>Console</w:t>
+      </w:r>
+      <w:r>
+        <w:rPr>
+          <w:rFonts w:ascii="Consolas" w:hAnsi="Consolas" w:cs="Cascadia Mono"/>
+          <w:color w:val="000000"/>
+          <w:sz w:val="18"/>
+          <w:szCs w:val="19"/>
+          <w:highlight w:val="white"/>
+          <w:lang w:val="en-US"/>
+        </w:rPr>
+        <w:t>.WriteLine(</w:t>
+      </w:r>
+      <w:r>
+        <w:rPr>
+          <w:rFonts w:ascii="Consolas" w:hAnsi="Consolas" w:cs="Cascadia Mono"/>
+          <w:color w:val="A31515"/>
+          <w:sz w:val="18"/>
+          <w:szCs w:val="19"/>
+          <w:highlight w:val="white"/>
+          <w:lang w:val="en-US"/>
+        </w:rPr>
+        <w:t>"</w:t>
+      </w:r>
+      <w:r>
+        <w:rPr>
+          <w:rFonts w:ascii="Consolas" w:hAnsi="Consolas" w:cs="Cascadia Mono"/>
+          <w:color w:val="A31515"/>
+          <w:sz w:val="18"/>
+          <w:szCs w:val="19"/>
+          <w:highlight w:val="white"/>
+        </w:rPr>
+        <w:t>Введите</w:t>
+      </w:r>
+      <w:r>
+        <w:rPr>
+          <w:rFonts w:ascii="Consolas" w:hAnsi="Consolas" w:cs="Cascadia Mono"/>
+          <w:color w:val="A31515"/>
+          <w:sz w:val="18"/>
+          <w:szCs w:val="19"/>
+          <w:highlight w:val="white"/>
+          <w:lang w:val="en-US"/>
+        </w:rPr>
+        <w:t xml:space="preserve"> x:"</w:t>
+      </w:r>
+      <w:r>
+        <w:rPr>
+          <w:rFonts w:ascii="Consolas" w:hAnsi="Consolas" w:cs="Cascadia Mono"/>
+          <w:color w:val="000000"/>
+          <w:sz w:val="18"/>
+          <w:szCs w:val="19"/>
+          <w:highlight w:val="white"/>
+          <w:lang w:val="en-US"/>
+        </w:rPr>
+        <w:t>);</w:t>
       </w:r>
     </w:p>
     <w:p>
@@ -6261,31 +6798,73 @@
         <w:pBdr>
           <w:left w:val="single" w:sz="4" w:space="4" w:color="auto"/>
         </w:pBdr>
-        <w:jc w:val="both"/>
-        <w:rPr>
-          <w:rFonts w:ascii="Consolas" w:hAnsi="Consolas" w:cs="Consolas"/>
-          <w:lang w:val="en-US"/>
-        </w:rPr>
-      </w:pPr>
-      <w:r>
-        <w:rPr>
-          <w:rFonts w:ascii="Consolas" w:hAnsi="Consolas" w:cs="Consolas"/>
-          <w:lang w:val="en-US"/>
-        </w:rPr>
-        <w:t xml:space="preserve">double x = </w:t>
+        <w:autoSpaceDE w:val="0"/>
+        <w:autoSpaceDN w:val="0"/>
+        <w:adjustRightInd w:val="0"/>
+        <w:rPr>
+          <w:rFonts w:ascii="Consolas" w:hAnsi="Consolas" w:cs="Cascadia Mono"/>
+          <w:color w:val="000000"/>
+          <w:sz w:val="18"/>
+          <w:szCs w:val="19"/>
+          <w:highlight w:val="white"/>
+          <w:lang w:val="en-US"/>
+        </w:rPr>
+      </w:pPr>
+      <w:r>
+        <w:rPr>
+          <w:rFonts w:ascii="Consolas" w:hAnsi="Consolas" w:cs="Cascadia Mono"/>
+          <w:color w:val="0000FF"/>
+          <w:sz w:val="18"/>
+          <w:szCs w:val="19"/>
+          <w:highlight w:val="white"/>
+          <w:lang w:val="en-US"/>
+        </w:rPr>
+        <w:t>double</w:t>
+      </w:r>
+      <w:r>
+        <w:rPr>
+          <w:rFonts w:ascii="Consolas" w:hAnsi="Consolas" w:cs="Cascadia Mono"/>
+          <w:color w:val="000000"/>
+          <w:sz w:val="18"/>
+          <w:szCs w:val="19"/>
+          <w:highlight w:val="white"/>
+          <w:lang w:val="en-US"/>
+        </w:rPr>
+        <w:t xml:space="preserve"> x = </w:t>
       </w:r>
       <w:proofErr w:type="spellStart"/>
-      <w:r>
-        <w:rPr>
-          <w:rFonts w:ascii="Consolas" w:hAnsi="Consolas" w:cs="Consolas"/>
-          <w:lang w:val="en-US"/>
-        </w:rPr>
-        <w:t>Double.Parse</w:t>
+      <w:proofErr w:type="gramStart"/>
+      <w:r>
+        <w:rPr>
+          <w:rFonts w:ascii="Consolas" w:hAnsi="Consolas" w:cs="Cascadia Mono"/>
+          <w:color w:val="0000FF"/>
+          <w:sz w:val="18"/>
+          <w:szCs w:val="19"/>
+          <w:highlight w:val="white"/>
+          <w:lang w:val="en-US"/>
+        </w:rPr>
+        <w:t>double</w:t>
+      </w:r>
+      <w:r>
+        <w:rPr>
+          <w:rFonts w:ascii="Consolas" w:hAnsi="Consolas" w:cs="Cascadia Mono"/>
+          <w:color w:val="000000"/>
+          <w:sz w:val="18"/>
+          <w:szCs w:val="19"/>
+          <w:highlight w:val="white"/>
+          <w:lang w:val="en-US"/>
+        </w:rPr>
+        <w:t>.Parse</w:t>
       </w:r>
       <w:proofErr w:type="spellEnd"/>
-      <w:r>
-        <w:rPr>
-          <w:rFonts w:ascii="Consolas" w:hAnsi="Consolas" w:cs="Consolas"/>
+      <w:proofErr w:type="gramEnd"/>
+      <w:r>
+        <w:rPr>
+          <w:rFonts w:ascii="Consolas" w:hAnsi="Consolas" w:cs="Cascadia Mono"/>
+          <w:color w:val="000000"/>
+          <w:sz w:val="18"/>
+          <w:szCs w:val="19"/>
+          <w:highlight w:val="white"/>
           <w:lang w:val="en-US"/>
         </w:rPr>
         <w:t>(</w:t>
@@ -6293,15 +6872,34 @@
       <w:proofErr w:type="spellStart"/>
       <w:r>
         <w:rPr>
-          <w:rFonts w:ascii="Consolas" w:hAnsi="Consolas" w:cs="Consolas"/>
-          <w:lang w:val="en-US"/>
-        </w:rPr>
-        <w:t>Console.ReadLine</w:t>
+          <w:rFonts w:ascii="Consolas" w:hAnsi="Consolas" w:cs="Cascadia Mono"/>
+          <w:color w:val="2B91AF"/>
+          <w:sz w:val="18"/>
+          <w:szCs w:val="19"/>
+          <w:highlight w:val="white"/>
+          <w:lang w:val="en-US"/>
+        </w:rPr>
+        <w:t>Console</w:t>
+      </w:r>
+      <w:r>
+        <w:rPr>
+          <w:rFonts w:ascii="Consolas" w:hAnsi="Consolas" w:cs="Cascadia Mono"/>
+          <w:color w:val="000000"/>
+          <w:sz w:val="18"/>
+          <w:szCs w:val="19"/>
+          <w:highlight w:val="white"/>
+          <w:lang w:val="en-US"/>
+        </w:rPr>
+        <w:t>.ReadLine</w:t>
       </w:r>
       <w:proofErr w:type="spellEnd"/>
       <w:r>
         <w:rPr>
-          <w:rFonts w:ascii="Consolas" w:hAnsi="Consolas" w:cs="Consolas"/>
+          <w:rFonts w:ascii="Consolas" w:hAnsi="Consolas" w:cs="Cascadia Mono"/>
+          <w:color w:val="000000"/>
+          <w:sz w:val="18"/>
+          <w:szCs w:val="19"/>
+          <w:highlight w:val="white"/>
           <w:lang w:val="en-US"/>
         </w:rPr>
         <w:t>());</w:t>
@@ -6312,43 +6910,56 @@
         <w:pBdr>
           <w:left w:val="single" w:sz="4" w:space="4" w:color="auto"/>
         </w:pBdr>
-        <w:jc w:val="both"/>
-        <w:rPr>
-          <w:rFonts w:ascii="Consolas" w:hAnsi="Consolas" w:cs="Consolas"/>
-          <w:lang w:val="en-US"/>
-        </w:rPr>
-      </w:pPr>
-      <w:proofErr w:type="spellStart"/>
-      <w:r>
-        <w:rPr>
-          <w:rFonts w:ascii="Consolas" w:hAnsi="Consolas" w:cs="Consolas"/>
-          <w:lang w:val="en-US"/>
-        </w:rPr>
-        <w:t>Console.WriteLine</w:t>
-      </w:r>
-      <w:proofErr w:type="spellEnd"/>
-      <w:r>
-        <w:rPr>
-          <w:rFonts w:ascii="Consolas" w:hAnsi="Consolas" w:cs="Consolas"/>
-          <w:lang w:val="en-US"/>
-        </w:rPr>
-        <w:t>("</w:t>
-      </w:r>
-      <w:proofErr w:type="spellStart"/>
-      <w:r>
-        <w:rPr>
-          <w:rFonts w:ascii="Consolas" w:hAnsi="Consolas" w:cs="Consolas"/>
-          <w:lang w:val="en-US"/>
-        </w:rPr>
-        <w:t>Введите</w:t>
-      </w:r>
-      <w:proofErr w:type="spellEnd"/>
-      <w:r>
-        <w:rPr>
-          <w:rFonts w:ascii="Consolas" w:hAnsi="Consolas" w:cs="Consolas"/>
-          <w:lang w:val="en-US"/>
-        </w:rPr>
-        <w:t xml:space="preserve"> y:");</w:t>
+        <w:autoSpaceDE w:val="0"/>
+        <w:autoSpaceDN w:val="0"/>
+        <w:adjustRightInd w:val="0"/>
+        <w:rPr>
+          <w:rFonts w:ascii="Consolas" w:hAnsi="Consolas" w:cs="Cascadia Mono"/>
+          <w:color w:val="000000"/>
+          <w:sz w:val="18"/>
+          <w:szCs w:val="19"/>
+          <w:highlight w:val="white"/>
+        </w:rPr>
+      </w:pPr>
+      <w:r>
+        <w:rPr>
+          <w:rFonts w:ascii="Consolas" w:hAnsi="Consolas" w:cs="Cascadia Mono"/>
+          <w:color w:val="2B91AF"/>
+          <w:sz w:val="18"/>
+          <w:szCs w:val="19"/>
+          <w:highlight w:val="white"/>
+        </w:rPr>
+        <w:t>Console</w:t>
+      </w:r>
+      <w:r>
+        <w:rPr>
+          <w:rFonts w:ascii="Consolas" w:hAnsi="Consolas" w:cs="Cascadia Mono"/>
+          <w:color w:val="000000"/>
+          <w:sz w:val="18"/>
+          <w:szCs w:val="19"/>
+          <w:highlight w:val="white"/>
+        </w:rPr>
+        <w:t>.WriteLine(</w:t>
+      </w:r>
+      <w:r>
+        <w:rPr>
+          <w:rFonts w:ascii="Consolas" w:hAnsi="Consolas" w:cs="Cascadia Mono"/>
+          <w:color w:val="A31515"/>
+          <w:sz w:val="18"/>
+          <w:szCs w:val="19"/>
+          <w:highlight w:val="white"/>
+        </w:rPr>
+        <w:t>"Введите y:"</w:t>
+      </w:r>
+      <w:r>
+        <w:rPr>
+          <w:rFonts w:ascii="Consolas" w:hAnsi="Consolas" w:cs="Cascadia Mono"/>
+          <w:color w:val="000000"/>
+          <w:sz w:val="18"/>
+          <w:szCs w:val="19"/>
+          <w:highlight w:val="white"/>
+        </w:rPr>
+        <w:t>);</w:t>
       </w:r>
     </w:p>
     <w:p>
@@ -6356,31 +6967,69 @@
         <w:pBdr>
           <w:left w:val="single" w:sz="4" w:space="4" w:color="auto"/>
         </w:pBdr>
-        <w:jc w:val="both"/>
-        <w:rPr>
-          <w:rFonts w:ascii="Consolas" w:hAnsi="Consolas" w:cs="Consolas"/>
-          <w:lang w:val="en-US"/>
-        </w:rPr>
-      </w:pPr>
-      <w:r>
-        <w:rPr>
-          <w:rFonts w:ascii="Consolas" w:hAnsi="Consolas" w:cs="Consolas"/>
-          <w:lang w:val="en-US"/>
-        </w:rPr>
-        <w:t xml:space="preserve">double y = </w:t>
+        <w:shd w:val="clear" w:color="auto" w:fill="FFFFFF"/>
+        <w:rPr>
+          <w:rFonts w:ascii="Consolas" w:hAnsi="Consolas"/>
+          <w:color w:val="3B3B3B"/>
+          <w:szCs w:val="21"/>
+          <w:lang w:val="en-US"/>
+        </w:rPr>
+      </w:pPr>
+      <w:r>
+        <w:rPr>
+          <w:rFonts w:ascii="Consolas" w:hAnsi="Consolas" w:cs="Cascadia Mono"/>
+          <w:color w:val="0000FF"/>
+          <w:sz w:val="18"/>
+          <w:szCs w:val="19"/>
+          <w:highlight w:val="white"/>
+          <w:lang w:val="en-US"/>
+        </w:rPr>
+        <w:t>double</w:t>
+      </w:r>
+      <w:r>
+        <w:rPr>
+          <w:rFonts w:ascii="Consolas" w:hAnsi="Consolas" w:cs="Cascadia Mono"/>
+          <w:color w:val="000000"/>
+          <w:sz w:val="18"/>
+          <w:szCs w:val="19"/>
+          <w:highlight w:val="white"/>
+          <w:lang w:val="en-US"/>
+        </w:rPr>
+        <w:t xml:space="preserve"> y = </w:t>
       </w:r>
       <w:proofErr w:type="spellStart"/>
-      <w:r>
-        <w:rPr>
-          <w:rFonts w:ascii="Consolas" w:hAnsi="Consolas" w:cs="Consolas"/>
-          <w:lang w:val="en-US"/>
-        </w:rPr>
-        <w:t>Double.Parse</w:t>
+      <w:proofErr w:type="gramStart"/>
+      <w:r>
+        <w:rPr>
+          <w:rFonts w:ascii="Consolas" w:hAnsi="Consolas" w:cs="Cascadia Mono"/>
+          <w:color w:val="0000FF"/>
+          <w:sz w:val="18"/>
+          <w:szCs w:val="19"/>
+          <w:highlight w:val="white"/>
+          <w:lang w:val="en-US"/>
+        </w:rPr>
+        <w:t>double</w:t>
+      </w:r>
+      <w:r>
+        <w:rPr>
+          <w:rFonts w:ascii="Consolas" w:hAnsi="Consolas" w:cs="Cascadia Mono"/>
+          <w:color w:val="000000"/>
+          <w:sz w:val="18"/>
+          <w:szCs w:val="19"/>
+          <w:highlight w:val="white"/>
+          <w:lang w:val="en-US"/>
+        </w:rPr>
+        <w:t>.Parse</w:t>
       </w:r>
       <w:proofErr w:type="spellEnd"/>
-      <w:r>
-        <w:rPr>
-          <w:rFonts w:ascii="Consolas" w:hAnsi="Consolas" w:cs="Consolas"/>
+      <w:proofErr w:type="gramEnd"/>
+      <w:r>
+        <w:rPr>
+          <w:rFonts w:ascii="Consolas" w:hAnsi="Consolas" w:cs="Cascadia Mono"/>
+          <w:color w:val="000000"/>
+          <w:sz w:val="18"/>
+          <w:szCs w:val="19"/>
+          <w:highlight w:val="white"/>
           <w:lang w:val="en-US"/>
         </w:rPr>
         <w:t>(</w:t>
@@ -6388,15 +7037,34 @@
       <w:proofErr w:type="spellStart"/>
       <w:r>
         <w:rPr>
-          <w:rFonts w:ascii="Consolas" w:hAnsi="Consolas" w:cs="Consolas"/>
-          <w:lang w:val="en-US"/>
-        </w:rPr>
-        <w:t>Console.ReadLine</w:t>
+          <w:rFonts w:ascii="Consolas" w:hAnsi="Consolas" w:cs="Cascadia Mono"/>
+          <w:color w:val="2B91AF"/>
+          <w:sz w:val="18"/>
+          <w:szCs w:val="19"/>
+          <w:highlight w:val="white"/>
+          <w:lang w:val="en-US"/>
+        </w:rPr>
+        <w:t>Console</w:t>
+      </w:r>
+      <w:r>
+        <w:rPr>
+          <w:rFonts w:ascii="Consolas" w:hAnsi="Consolas" w:cs="Cascadia Mono"/>
+          <w:color w:val="000000"/>
+          <w:sz w:val="18"/>
+          <w:szCs w:val="19"/>
+          <w:highlight w:val="white"/>
+          <w:lang w:val="en-US"/>
+        </w:rPr>
+        <w:t>.ReadLine</w:t>
       </w:r>
       <w:proofErr w:type="spellEnd"/>
       <w:r>
         <w:rPr>
-          <w:rFonts w:ascii="Consolas" w:hAnsi="Consolas" w:cs="Consolas"/>
+          <w:rFonts w:ascii="Consolas" w:hAnsi="Consolas" w:cs="Cascadia Mono"/>
+          <w:color w:val="000000"/>
+          <w:sz w:val="18"/>
+          <w:szCs w:val="19"/>
+          <w:highlight w:val="white"/>
           <w:lang w:val="en-US"/>
         </w:rPr>
         <w:t>());</w:t>
@@ -6411,6 +7079,330 @@
           <w:sz w:val="22"/>
           <w:szCs w:val="22"/>
           <w:lang w:val="en-US"/>
+        </w:rPr>
+      </w:pPr>
+    </w:p>
+    <w:p>
+      <w:pPr>
+        <w:jc w:val="both"/>
+        <w:rPr>
+          <w:bCs/>
+          <w:sz w:val="22"/>
+          <w:szCs w:val="22"/>
+        </w:rPr>
+      </w:pPr>
+      <w:r>
+        <w:rPr>
+          <w:b/>
+          <w:bCs/>
+          <w:sz w:val="22"/>
+          <w:szCs w:val="22"/>
+        </w:rPr>
+        <w:t>Шаг 4. Пояснение кода</w:t>
+      </w:r>
+    </w:p>
+    <w:p>
+      <w:pPr>
+        <w:ind w:firstLine="284"/>
+        <w:jc w:val="both"/>
+        <w:rPr>
+          <w:bCs/>
+          <w:sz w:val="22"/>
+          <w:szCs w:val="22"/>
+        </w:rPr>
+      </w:pPr>
+      <w:r>
+        <w:rPr>
+          <w:b/>
+          <w:bCs/>
+          <w:sz w:val="22"/>
+          <w:szCs w:val="22"/>
+        </w:rPr>
+        <w:t>1. Ввод данных</w:t>
+      </w:r>
+    </w:p>
+    <w:p>
+      <w:pPr>
+        <w:numPr>
+          <w:ilvl w:val="0"/>
+          <w:numId w:val="30"/>
+        </w:numPr>
+        <w:jc w:val="both"/>
+        <w:rPr>
+          <w:bCs/>
+          <w:sz w:val="22"/>
+          <w:szCs w:val="22"/>
+        </w:rPr>
+      </w:pPr>
+      <w:r>
+        <w:rPr>
+          <w:bCs/>
+          <w:sz w:val="22"/>
+          <w:szCs w:val="22"/>
+        </w:rPr>
+        <w:t>Console.ReadLine() – считывает введенную строку.</w:t>
+      </w:r>
+    </w:p>
+    <w:p>
+      <w:pPr>
+        <w:numPr>
+          <w:ilvl w:val="0"/>
+          <w:numId w:val="30"/>
+        </w:numPr>
+        <w:jc w:val="both"/>
+        <w:rPr>
+          <w:bCs/>
+          <w:sz w:val="22"/>
+          <w:szCs w:val="22"/>
+        </w:rPr>
+      </w:pPr>
+      <w:proofErr w:type="spellStart"/>
+      <w:proofErr w:type="gramStart"/>
+      <w:r>
+        <w:rPr>
+          <w:bCs/>
+          <w:sz w:val="22"/>
+          <w:szCs w:val="22"/>
+        </w:rPr>
+        <w:t>double.Parse</w:t>
+      </w:r>
+      <w:proofErr w:type="spellEnd"/>
+      <w:proofErr w:type="gramEnd"/>
+      <w:r>
+        <w:rPr>
+          <w:bCs/>
+          <w:sz w:val="22"/>
+          <w:szCs w:val="22"/>
+        </w:rPr>
+        <w:t>() – преобразует строку в число.</w:t>
+      </w:r>
+    </w:p>
+    <w:p>
+      <w:pPr>
+        <w:numPr>
+          <w:ilvl w:val="0"/>
+          <w:numId w:val="30"/>
+        </w:numPr>
+        <w:jc w:val="both"/>
+        <w:rPr>
+          <w:bCs/>
+          <w:sz w:val="22"/>
+          <w:szCs w:val="22"/>
+        </w:rPr>
+      </w:pPr>
+      <w:r>
+        <w:rPr>
+          <w:bCs/>
+          <w:sz w:val="22"/>
+          <w:szCs w:val="22"/>
+        </w:rPr>
+        <w:t>Переменные x и y хранят введенные значения.</w:t>
+      </w:r>
+    </w:p>
+    <w:p>
+      <w:pPr>
+        <w:ind w:firstLine="284"/>
+        <w:jc w:val="both"/>
+        <w:rPr>
+          <w:bCs/>
+          <w:sz w:val="22"/>
+          <w:szCs w:val="22"/>
+        </w:rPr>
+      </w:pPr>
+      <w:r>
+        <w:rPr>
+          <w:b/>
+          <w:bCs/>
+          <w:sz w:val="22"/>
+          <w:szCs w:val="22"/>
+        </w:rPr>
+        <w:t>2. Расчет по формуле</w:t>
+      </w:r>
+    </w:p>
+    <w:p>
+      <w:pPr>
+        <w:ind w:firstLine="284"/>
+        <w:jc w:val="both"/>
+        <w:rPr>
+          <w:bCs/>
+          <w:sz w:val="22"/>
+          <w:szCs w:val="22"/>
+        </w:rPr>
+      </w:pPr>
+      <w:r>
+        <w:rPr>
+          <w:bCs/>
+          <w:sz w:val="22"/>
+          <w:szCs w:val="22"/>
+        </w:rPr>
+        <w:t>Используются методы класса </w:t>
+      </w:r>
+      <w:proofErr w:type="spellStart"/>
+      <w:r>
+        <w:rPr>
+          <w:bCs/>
+          <w:sz w:val="22"/>
+          <w:szCs w:val="22"/>
+        </w:rPr>
+        <w:t>Math</w:t>
+      </w:r>
+      <w:proofErr w:type="spellEnd"/>
+      <w:r>
+        <w:rPr>
+          <w:bCs/>
+          <w:sz w:val="22"/>
+          <w:szCs w:val="22"/>
+        </w:rPr>
+        <w:t>:</w:t>
+      </w:r>
+    </w:p>
+    <w:p>
+      <w:pPr>
+        <w:numPr>
+          <w:ilvl w:val="0"/>
+          <w:numId w:val="31"/>
+        </w:numPr>
+        <w:jc w:val="both"/>
+        <w:rPr>
+          <w:bCs/>
+          <w:sz w:val="22"/>
+          <w:szCs w:val="22"/>
+        </w:rPr>
+      </w:pPr>
+      <w:proofErr w:type="spellStart"/>
+      <w:r>
+        <w:rPr>
+          <w:bCs/>
+          <w:sz w:val="22"/>
+          <w:szCs w:val="22"/>
+        </w:rPr>
+        <w:t>Math.Pow</w:t>
+      </w:r>
+      <w:proofErr w:type="spellEnd"/>
+      <w:r>
+        <w:rPr>
+          <w:bCs/>
+          <w:sz w:val="22"/>
+          <w:szCs w:val="22"/>
+        </w:rPr>
+        <w:t>(a, b) – возведение a в степень b.</w:t>
+      </w:r>
+    </w:p>
+    <w:p>
+      <w:pPr>
+        <w:numPr>
+          <w:ilvl w:val="0"/>
+          <w:numId w:val="31"/>
+        </w:numPr>
+        <w:jc w:val="both"/>
+        <w:rPr>
+          <w:bCs/>
+          <w:sz w:val="22"/>
+          <w:szCs w:val="22"/>
+        </w:rPr>
+      </w:pPr>
+      <w:proofErr w:type="spellStart"/>
+      <w:r>
+        <w:rPr>
+          <w:bCs/>
+          <w:sz w:val="22"/>
+          <w:szCs w:val="22"/>
+        </w:rPr>
+        <w:lastRenderedPageBreak/>
+        <w:t>Math.Cos</w:t>
+      </w:r>
+      <w:proofErr w:type="spellEnd"/>
+      <w:r>
+        <w:rPr>
+          <w:bCs/>
+          <w:sz w:val="22"/>
+          <w:szCs w:val="22"/>
+        </w:rPr>
+        <w:t>(a) – косинус угла a (в радианах).</w:t>
+      </w:r>
+    </w:p>
+    <w:p>
+      <w:pPr>
+        <w:ind w:firstLine="284"/>
+        <w:jc w:val="both"/>
+        <w:rPr>
+          <w:bCs/>
+          <w:sz w:val="22"/>
+          <w:szCs w:val="22"/>
+        </w:rPr>
+      </w:pPr>
+      <w:r>
+        <w:rPr>
+          <w:b/>
+          <w:bCs/>
+          <w:sz w:val="22"/>
+          <w:szCs w:val="22"/>
+        </w:rPr>
+        <w:t>3. Вывод результата</w:t>
+      </w:r>
+    </w:p>
+    <w:p>
+      <w:pPr>
+        <w:numPr>
+          <w:ilvl w:val="0"/>
+          <w:numId w:val="34"/>
+        </w:numPr>
+        <w:jc w:val="both"/>
+        <w:rPr>
+          <w:bCs/>
+          <w:sz w:val="22"/>
+          <w:szCs w:val="22"/>
+        </w:rPr>
+      </w:pPr>
+      <w:proofErr w:type="spellStart"/>
+      <w:r>
+        <w:rPr>
+          <w:bCs/>
+          <w:sz w:val="22"/>
+          <w:szCs w:val="22"/>
+        </w:rPr>
+        <w:t>Console.WriteLine</w:t>
+      </w:r>
+      <w:proofErr w:type="spellEnd"/>
+      <w:r>
+        <w:rPr>
+          <w:bCs/>
+          <w:sz w:val="22"/>
+          <w:szCs w:val="22"/>
+        </w:rPr>
+        <w:t>() – выводит текст и значения переменных.</w:t>
+      </w:r>
+    </w:p>
+    <w:p>
+      <w:pPr>
+        <w:numPr>
+          <w:ilvl w:val="0"/>
+          <w:numId w:val="34"/>
+        </w:numPr>
+        <w:jc w:val="both"/>
+        <w:rPr>
+          <w:bCs/>
+          <w:sz w:val="22"/>
+          <w:szCs w:val="22"/>
+        </w:rPr>
+      </w:pPr>
+      <w:r>
+        <w:rPr>
+          <w:bCs/>
+          <w:sz w:val="22"/>
+          <w:szCs w:val="22"/>
+        </w:rPr>
+        <w:t>Строка с $ перед кавычками позволяет вставлять переменные напрямую ({x}).</w:t>
+      </w:r>
+    </w:p>
+    <w:p>
+      <w:pPr>
+        <w:ind w:firstLine="284"/>
+        <w:jc w:val="both"/>
+        <w:rPr>
+          <w:bCs/>
+          <w:sz w:val="22"/>
+          <w:szCs w:val="22"/>
         </w:rPr>
       </w:pPr>
     </w:p>
@@ -6481,31 +7473,71 @@
         <w:pBdr>
           <w:left w:val="single" w:sz="4" w:space="4" w:color="auto"/>
         </w:pBdr>
-        <w:jc w:val="both"/>
-        <w:rPr>
-          <w:rFonts w:ascii="Consolas" w:hAnsi="Consolas" w:cs="Consolas"/>
-          <w:lang w:val="en-US"/>
-        </w:rPr>
-      </w:pPr>
-      <w:r>
-        <w:rPr>
-          <w:rFonts w:ascii="Consolas" w:hAnsi="Consolas" w:cs="Consolas"/>
-          <w:lang w:val="en-US"/>
-        </w:rPr>
-        <w:t xml:space="preserve">double z = </w:t>
+        <w:autoSpaceDE w:val="0"/>
+        <w:autoSpaceDN w:val="0"/>
+        <w:adjustRightInd w:val="0"/>
+        <w:rPr>
+          <w:rFonts w:ascii="Consolas" w:hAnsi="Consolas" w:cs="Cascadia Mono"/>
+          <w:color w:val="000000"/>
+          <w:sz w:val="18"/>
+          <w:szCs w:val="19"/>
+          <w:highlight w:val="white"/>
+          <w:lang w:val="en-US"/>
+        </w:rPr>
+      </w:pPr>
+      <w:r>
+        <w:rPr>
+          <w:rFonts w:ascii="Consolas" w:hAnsi="Consolas" w:cs="Cascadia Mono"/>
+          <w:color w:val="0000FF"/>
+          <w:sz w:val="18"/>
+          <w:szCs w:val="19"/>
+          <w:highlight w:val="white"/>
+          <w:lang w:val="en-US"/>
+        </w:rPr>
+        <w:t>double</w:t>
+      </w:r>
+      <w:r>
+        <w:rPr>
+          <w:rFonts w:ascii="Consolas" w:hAnsi="Consolas" w:cs="Cascadia Mono"/>
+          <w:color w:val="000000"/>
+          <w:sz w:val="18"/>
+          <w:szCs w:val="19"/>
+          <w:highlight w:val="white"/>
+          <w:lang w:val="en-US"/>
+        </w:rPr>
+        <w:t xml:space="preserve"> z = </w:t>
       </w:r>
       <w:proofErr w:type="spellStart"/>
       <w:r>
         <w:rPr>
-          <w:rFonts w:ascii="Consolas" w:hAnsi="Consolas" w:cs="Consolas"/>
-          <w:lang w:val="en-US"/>
-        </w:rPr>
-        <w:t>Math.Pow</w:t>
+          <w:rFonts w:ascii="Consolas" w:hAnsi="Consolas" w:cs="Cascadia Mono"/>
+          <w:color w:val="2B91AF"/>
+          <w:sz w:val="18"/>
+          <w:szCs w:val="19"/>
+          <w:highlight w:val="white"/>
+          <w:lang w:val="en-US"/>
+        </w:rPr>
+        <w:t>Math</w:t>
+      </w:r>
+      <w:r>
+        <w:rPr>
+          <w:rFonts w:ascii="Consolas" w:hAnsi="Consolas" w:cs="Cascadia Mono"/>
+          <w:color w:val="000000"/>
+          <w:sz w:val="18"/>
+          <w:szCs w:val="19"/>
+          <w:highlight w:val="white"/>
+          <w:lang w:val="en-US"/>
+        </w:rPr>
+        <w:t>.Pow</w:t>
       </w:r>
       <w:proofErr w:type="spellEnd"/>
       <w:r>
         <w:rPr>
-          <w:rFonts w:ascii="Consolas" w:hAnsi="Consolas" w:cs="Consolas"/>
+          <w:rFonts w:ascii="Consolas" w:hAnsi="Consolas" w:cs="Cascadia Mono"/>
+          <w:color w:val="000000"/>
+          <w:sz w:val="18"/>
+          <w:szCs w:val="19"/>
+          <w:highlight w:val="white"/>
           <w:lang w:val="en-US"/>
         </w:rPr>
         <w:t>(</w:t>
@@ -6513,15 +7545,34 @@
       <w:proofErr w:type="spellStart"/>
       <w:r>
         <w:rPr>
-          <w:rFonts w:ascii="Consolas" w:hAnsi="Consolas" w:cs="Consolas"/>
-          <w:lang w:val="en-US"/>
-        </w:rPr>
-        <w:t>Math.Pow</w:t>
+          <w:rFonts w:ascii="Consolas" w:hAnsi="Consolas" w:cs="Cascadia Mono"/>
+          <w:color w:val="2B91AF"/>
+          <w:sz w:val="18"/>
+          <w:szCs w:val="19"/>
+          <w:highlight w:val="white"/>
+          <w:lang w:val="en-US"/>
+        </w:rPr>
+        <w:t>Math</w:t>
+      </w:r>
+      <w:r>
+        <w:rPr>
+          <w:rFonts w:ascii="Consolas" w:hAnsi="Consolas" w:cs="Cascadia Mono"/>
+          <w:color w:val="000000"/>
+          <w:sz w:val="18"/>
+          <w:szCs w:val="19"/>
+          <w:highlight w:val="white"/>
+          <w:lang w:val="en-US"/>
+        </w:rPr>
+        <w:t>.Pow</w:t>
       </w:r>
       <w:proofErr w:type="spellEnd"/>
       <w:r>
         <w:rPr>
-          <w:rFonts w:ascii="Consolas" w:hAnsi="Consolas" w:cs="Consolas"/>
+          <w:rFonts w:ascii="Consolas" w:hAnsi="Consolas" w:cs="Cascadia Mono"/>
+          <w:color w:val="000000"/>
+          <w:sz w:val="18"/>
+          <w:szCs w:val="19"/>
+          <w:highlight w:val="white"/>
           <w:lang w:val="en-US"/>
         </w:rPr>
         <w:t xml:space="preserve">(x, 2) * y, 1 / 3) * </w:t>
@@ -6529,15 +7580,34 @@
       <w:proofErr w:type="spellStart"/>
       <w:r>
         <w:rPr>
-          <w:rFonts w:ascii="Consolas" w:hAnsi="Consolas" w:cs="Consolas"/>
-          <w:lang w:val="en-US"/>
-        </w:rPr>
-        <w:t>Math.Cos</w:t>
+          <w:rFonts w:ascii="Consolas" w:hAnsi="Consolas" w:cs="Cascadia Mono"/>
+          <w:color w:val="2B91AF"/>
+          <w:sz w:val="18"/>
+          <w:szCs w:val="19"/>
+          <w:highlight w:val="white"/>
+          <w:lang w:val="en-US"/>
+        </w:rPr>
+        <w:t>Math</w:t>
+      </w:r>
+      <w:r>
+        <w:rPr>
+          <w:rFonts w:ascii="Consolas" w:hAnsi="Consolas" w:cs="Cascadia Mono"/>
+          <w:color w:val="000000"/>
+          <w:sz w:val="18"/>
+          <w:szCs w:val="19"/>
+          <w:highlight w:val="white"/>
+          <w:lang w:val="en-US"/>
+        </w:rPr>
+        <w:t>.Cos</w:t>
       </w:r>
       <w:proofErr w:type="spellEnd"/>
       <w:r>
         <w:rPr>
-          <w:rFonts w:ascii="Consolas" w:hAnsi="Consolas" w:cs="Consolas"/>
+          <w:rFonts w:ascii="Consolas" w:hAnsi="Consolas" w:cs="Cascadia Mono"/>
+          <w:color w:val="000000"/>
+          <w:sz w:val="18"/>
+          <w:szCs w:val="19"/>
+          <w:highlight w:val="white"/>
           <w:lang w:val="en-US"/>
         </w:rPr>
         <w:t>(y);</w:t>
@@ -6550,144 +7620,329 @@
         </w:pBdr>
         <w:jc w:val="both"/>
         <w:rPr>
-          <w:bCs/>
-          <w:sz w:val="22"/>
-          <w:szCs w:val="22"/>
-          <w:lang w:val="en-US"/>
-        </w:rPr>
-      </w:pPr>
+          <w:rFonts w:ascii="Consolas" w:hAnsi="Consolas" w:cs="Cascadia Mono"/>
+          <w:color w:val="000000"/>
+          <w:sz w:val="18"/>
+          <w:szCs w:val="19"/>
+        </w:rPr>
+      </w:pPr>
+      <w:r>
+        <w:rPr>
+          <w:rFonts w:ascii="Consolas" w:hAnsi="Consolas" w:cs="Cascadia Mono"/>
+          <w:color w:val="2B91AF"/>
+          <w:sz w:val="18"/>
+          <w:szCs w:val="19"/>
+          <w:highlight w:val="white"/>
+        </w:rPr>
+        <w:t>Console</w:t>
+      </w:r>
+      <w:r>
+        <w:rPr>
+          <w:rFonts w:ascii="Consolas" w:hAnsi="Consolas" w:cs="Cascadia Mono"/>
+          <w:color w:val="000000"/>
+          <w:sz w:val="18"/>
+          <w:szCs w:val="19"/>
+          <w:highlight w:val="white"/>
+        </w:rPr>
+        <w:t>.WriteLine(</w:t>
+      </w:r>
+      <w:r>
+        <w:rPr>
+          <w:rFonts w:ascii="Consolas" w:hAnsi="Consolas" w:cs="Cascadia Mono"/>
+          <w:color w:val="A31515"/>
+          <w:sz w:val="18"/>
+          <w:szCs w:val="19"/>
+          <w:highlight w:val="white"/>
+        </w:rPr>
+        <w:t>$"Значение функции z в точке (</w:t>
+      </w:r>
+      <w:r>
+        <w:rPr>
+          <w:rFonts w:ascii="Consolas" w:hAnsi="Consolas" w:cs="Cascadia Mono"/>
+          <w:color w:val="000000"/>
+          <w:sz w:val="18"/>
+          <w:szCs w:val="19"/>
+          <w:highlight w:val="white"/>
+        </w:rPr>
+        <w:t>{x}</w:t>
+      </w:r>
+      <w:r>
+        <w:rPr>
+          <w:rFonts w:ascii="Consolas" w:hAnsi="Consolas" w:cs="Cascadia Mono"/>
+          <w:color w:val="A31515"/>
+          <w:sz w:val="18"/>
+          <w:szCs w:val="19"/>
+          <w:highlight w:val="white"/>
+        </w:rPr>
+        <w:t xml:space="preserve">; </w:t>
+      </w:r>
+      <w:r>
+        <w:rPr>
+          <w:rFonts w:ascii="Consolas" w:hAnsi="Consolas" w:cs="Cascadia Mono"/>
+          <w:color w:val="000000"/>
+          <w:sz w:val="18"/>
+          <w:szCs w:val="19"/>
+          <w:highlight w:val="white"/>
+        </w:rPr>
+        <w:t>{y}</w:t>
+      </w:r>
+      <w:r>
+        <w:rPr>
+          <w:rFonts w:ascii="Consolas" w:hAnsi="Consolas" w:cs="Cascadia Mono"/>
+          <w:color w:val="A31515"/>
+          <w:sz w:val="18"/>
+          <w:szCs w:val="19"/>
+          <w:highlight w:val="white"/>
+        </w:rPr>
+        <w:t xml:space="preserve">) равно </w:t>
+      </w:r>
+      <w:r>
+        <w:rPr>
+          <w:rFonts w:ascii="Consolas" w:hAnsi="Consolas" w:cs="Cascadia Mono"/>
+          <w:color w:val="000000"/>
+          <w:sz w:val="18"/>
+          <w:szCs w:val="19"/>
+          <w:highlight w:val="white"/>
+        </w:rPr>
+        <w:t>{z}</w:t>
+      </w:r>
+      <w:r>
+        <w:rPr>
+          <w:rFonts w:ascii="Consolas" w:hAnsi="Consolas" w:cs="Cascadia Mono"/>
+          <w:color w:val="A31515"/>
+          <w:sz w:val="18"/>
+          <w:szCs w:val="19"/>
+          <w:highlight w:val="white"/>
+        </w:rPr>
+        <w:t>"</w:t>
+      </w:r>
+      <w:r>
+        <w:rPr>
+          <w:rFonts w:ascii="Consolas" w:hAnsi="Consolas" w:cs="Cascadia Mono"/>
+          <w:color w:val="000000"/>
+          <w:sz w:val="18"/>
+          <w:szCs w:val="19"/>
+          <w:highlight w:val="white"/>
+        </w:rPr>
+        <w:t>);</w:t>
+      </w:r>
+    </w:p>
+    <w:p>
+      <w:pPr>
+        <w:jc w:val="both"/>
+        <w:rPr>
+          <w:bCs/>
+          <w:sz w:val="22"/>
+          <w:szCs w:val="22"/>
+        </w:rPr>
+      </w:pPr>
+    </w:p>
+    <w:p>
+      <w:pPr>
+        <w:jc w:val="both"/>
+        <w:rPr>
+          <w:bCs/>
+          <w:sz w:val="22"/>
+          <w:szCs w:val="22"/>
+        </w:rPr>
+      </w:pPr>
+      <w:r>
+        <w:rPr>
+          <w:b/>
+          <w:bCs/>
+          <w:sz w:val="22"/>
+          <w:szCs w:val="22"/>
+        </w:rPr>
+        <w:t>Шаг 5. Запуск и тестирование программы</w:t>
+      </w:r>
+    </w:p>
+    <w:p>
+      <w:pPr>
+        <w:numPr>
+          <w:ilvl w:val="0"/>
+          <w:numId w:val="35"/>
+        </w:numPr>
+        <w:jc w:val="both"/>
+        <w:rPr>
+          <w:bCs/>
+          <w:sz w:val="22"/>
+          <w:szCs w:val="22"/>
+        </w:rPr>
+      </w:pPr>
+      <w:r>
+        <w:rPr>
+          <w:bCs/>
+          <w:sz w:val="22"/>
+          <w:szCs w:val="22"/>
+        </w:rPr>
+        <w:t>Нажмите </w:t>
+      </w:r>
+      <w:r>
+        <w:rPr>
+          <w:b/>
+          <w:bCs/>
+          <w:sz w:val="22"/>
+          <w:szCs w:val="22"/>
+        </w:rPr>
+        <w:t>F5</w:t>
+      </w:r>
+      <w:r>
+        <w:rPr>
+          <w:bCs/>
+          <w:sz w:val="22"/>
+          <w:szCs w:val="22"/>
+        </w:rPr>
+        <w:t> или кнопку </w:t>
+      </w:r>
+      <w:r>
+        <w:rPr>
+          <w:b/>
+          <w:bCs/>
+          <w:sz w:val="22"/>
+          <w:szCs w:val="22"/>
+        </w:rPr>
+        <w:t>"Запуск"</w:t>
+      </w:r>
+      <w:r>
+        <w:rPr>
+          <w:bCs/>
+          <w:sz w:val="22"/>
+          <w:szCs w:val="22"/>
+        </w:rPr>
+        <w:t> (зеленый треугольник).</w:t>
+      </w:r>
+    </w:p>
+    <w:p>
+      <w:pPr>
+        <w:numPr>
+          <w:ilvl w:val="0"/>
+          <w:numId w:val="35"/>
+        </w:numPr>
+        <w:jc w:val="both"/>
+        <w:rPr>
+          <w:bCs/>
+          <w:sz w:val="22"/>
+          <w:szCs w:val="22"/>
+        </w:rPr>
+      </w:pPr>
+      <w:r>
+        <w:rPr>
+          <w:bCs/>
+          <w:sz w:val="22"/>
+          <w:szCs w:val="22"/>
+        </w:rPr>
+        <w:t>В открывшейся консоли:</w:t>
+      </w:r>
+    </w:p>
+    <w:p>
+      <w:pPr>
+        <w:numPr>
+          <w:ilvl w:val="1"/>
+          <w:numId w:val="35"/>
+        </w:numPr>
+        <w:jc w:val="both"/>
+        <w:rPr>
+          <w:bCs/>
+          <w:sz w:val="22"/>
+          <w:szCs w:val="22"/>
+        </w:rPr>
+      </w:pPr>
+      <w:r>
+        <w:rPr>
+          <w:bCs/>
+          <w:sz w:val="22"/>
+          <w:szCs w:val="22"/>
+        </w:rPr>
+        <w:t xml:space="preserve">Введите значение x (например, 2) и нажмите </w:t>
+      </w:r>
       <w:proofErr w:type="spellStart"/>
       <w:r>
         <w:rPr>
-          <w:rFonts w:ascii="Consolas" w:hAnsi="Consolas" w:cs="Consolas"/>
-          <w:lang w:val="en-US"/>
-        </w:rPr>
-        <w:t>Console.WriteLine</w:t>
+          <w:bCs/>
+          <w:sz w:val="22"/>
+          <w:szCs w:val="22"/>
+        </w:rPr>
+        <w:t>Enter</w:t>
       </w:r>
       <w:proofErr w:type="spellEnd"/>
       <w:r>
         <w:rPr>
-          <w:rFonts w:ascii="Consolas" w:hAnsi="Consolas" w:cs="Consolas"/>
-          <w:lang w:val="en-US"/>
-        </w:rPr>
-        <w:t>(</w:t>
-      </w:r>
-      <w:r>
-        <w:rPr>
-          <w:rFonts w:ascii="Consolas" w:hAnsi="Consolas" w:cs="Consolas"/>
-          <w:lang w:val="en-US"/>
-        </w:rPr>
-        <w:t>$"</w:t>
+          <w:bCs/>
+          <w:sz w:val="22"/>
+          <w:szCs w:val="22"/>
+        </w:rPr>
+        <w:t>.</w:t>
+      </w:r>
+    </w:p>
+    <w:p>
+      <w:pPr>
+        <w:numPr>
+          <w:ilvl w:val="1"/>
+          <w:numId w:val="35"/>
+        </w:numPr>
+        <w:jc w:val="both"/>
+        <w:rPr>
+          <w:bCs/>
+          <w:sz w:val="22"/>
+          <w:szCs w:val="22"/>
+        </w:rPr>
+      </w:pPr>
+      <w:r>
+        <w:rPr>
+          <w:bCs/>
+          <w:sz w:val="22"/>
+          <w:szCs w:val="22"/>
+        </w:rPr>
+        <w:t xml:space="preserve">Введите значение y (например, 1) и нажмите </w:t>
       </w:r>
       <w:proofErr w:type="spellStart"/>
       <w:r>
         <w:rPr>
-          <w:rFonts w:ascii="Consolas" w:hAnsi="Consolas" w:cs="Consolas"/>
-          <w:lang w:val="en-US"/>
-        </w:rPr>
-        <w:t>Значение</w:t>
+          <w:bCs/>
+          <w:sz w:val="22"/>
+          <w:szCs w:val="22"/>
+        </w:rPr>
+        <w:t>Enter</w:t>
       </w:r>
       <w:proofErr w:type="spellEnd"/>
       <w:r>
         <w:rPr>
-          <w:rFonts w:ascii="Consolas" w:hAnsi="Consolas" w:cs="Consolas"/>
-          <w:lang w:val="en-US"/>
-        </w:rPr>
-        <w:t xml:space="preserve"> </w:t>
-      </w:r>
-      <w:proofErr w:type="spellStart"/>
-      <w:r>
-        <w:rPr>
-          <w:rFonts w:ascii="Consolas" w:hAnsi="Consolas" w:cs="Consolas"/>
-          <w:lang w:val="en-US"/>
-        </w:rPr>
-        <w:t>функции</w:t>
-      </w:r>
-      <w:proofErr w:type="spellEnd"/>
-      <w:r>
-        <w:rPr>
-          <w:rFonts w:ascii="Consolas" w:hAnsi="Consolas" w:cs="Consolas"/>
-          <w:lang w:val="en-US"/>
-        </w:rPr>
-        <w:t xml:space="preserve"> z в </w:t>
-      </w:r>
-      <w:proofErr w:type="spellStart"/>
-      <w:r>
-        <w:rPr>
-          <w:rFonts w:ascii="Consolas" w:hAnsi="Consolas" w:cs="Consolas"/>
-          <w:lang w:val="en-US"/>
-        </w:rPr>
-        <w:t>точке</w:t>
-      </w:r>
-      <w:proofErr w:type="spellEnd"/>
-      <w:r>
-        <w:rPr>
-          <w:rFonts w:ascii="Consolas" w:hAnsi="Consolas" w:cs="Consolas"/>
-          <w:lang w:val="en-US"/>
-        </w:rPr>
-        <w:t xml:space="preserve"> ({x</w:t>
-      </w:r>
-      <w:r>
-        <w:rPr>
-          <w:rFonts w:ascii="Consolas" w:hAnsi="Consolas" w:cs="Consolas"/>
-          <w:lang w:val="en-US"/>
-        </w:rPr>
-        <w:t>}; {</w:t>
-      </w:r>
-      <w:r>
-        <w:rPr>
-          <w:rFonts w:ascii="Consolas" w:hAnsi="Consolas" w:cs="Consolas"/>
-          <w:lang w:val="en-US"/>
-        </w:rPr>
-        <w:t>y</w:t>
-      </w:r>
-      <w:r>
-        <w:rPr>
-          <w:rFonts w:ascii="Consolas" w:hAnsi="Consolas" w:cs="Consolas"/>
-          <w:lang w:val="en-US"/>
-        </w:rPr>
-        <w:t xml:space="preserve">}) </w:t>
-      </w:r>
-      <w:proofErr w:type="spellStart"/>
-      <w:r>
-        <w:rPr>
-          <w:rFonts w:ascii="Consolas" w:hAnsi="Consolas" w:cs="Consolas"/>
-          <w:lang w:val="en-US"/>
-        </w:rPr>
-        <w:t>равно</w:t>
-      </w:r>
-      <w:proofErr w:type="spellEnd"/>
-      <w:r>
-        <w:rPr>
-          <w:rFonts w:ascii="Consolas" w:hAnsi="Consolas" w:cs="Consolas"/>
-          <w:lang w:val="en-US"/>
-        </w:rPr>
-        <w:t xml:space="preserve"> {</w:t>
-      </w:r>
-      <w:r>
-        <w:rPr>
-          <w:rFonts w:ascii="Consolas" w:hAnsi="Consolas" w:cs="Consolas"/>
-          <w:lang w:val="en-US"/>
-        </w:rPr>
-        <w:t>z}"</w:t>
-      </w:r>
-      <w:r>
-        <w:rPr>
-          <w:rFonts w:ascii="Consolas" w:hAnsi="Consolas" w:cs="Consolas"/>
-          <w:lang w:val="en-US"/>
-        </w:rPr>
-        <w:t>);</w:t>
-      </w:r>
-    </w:p>
-    <w:p>
-      <w:pPr>
-        <w:jc w:val="both"/>
-        <w:rPr>
-          <w:b/>
-          <w:bCs/>
-          <w:sz w:val="22"/>
-          <w:szCs w:val="22"/>
-          <w:lang w:val="en-US"/>
+          <w:bCs/>
+          <w:sz w:val="22"/>
+          <w:szCs w:val="22"/>
+        </w:rPr>
+        <w:t>.</w:t>
+      </w:r>
+    </w:p>
+    <w:p>
+      <w:pPr>
+        <w:numPr>
+          <w:ilvl w:val="0"/>
+          <w:numId w:val="35"/>
+        </w:numPr>
+        <w:jc w:val="both"/>
+        <w:rPr>
+          <w:bCs/>
+          <w:sz w:val="22"/>
+          <w:szCs w:val="22"/>
+        </w:rPr>
+      </w:pPr>
+      <w:r>
+        <w:rPr>
+          <w:bCs/>
+          <w:sz w:val="22"/>
+          <w:szCs w:val="22"/>
+        </w:rPr>
+        <w:t>Убедитесь, что программа выводит корректный результат.</w:t>
+      </w:r>
+    </w:p>
+    <w:p>
+      <w:pPr>
+        <w:jc w:val="both"/>
+        <w:rPr>
+          <w:bCs/>
+          <w:sz w:val="22"/>
+          <w:szCs w:val="22"/>
         </w:rPr>
       </w:pPr>
     </w:p>
@@ -6908,36 +8163,9 @@
           <w:ilvl w:val="0"/>
           <w:numId w:val="27"/>
         </w:numPr>
-        <w:ind w:left="284" w:hanging="284"/>
-        <w:jc w:val="both"/>
-        <w:rPr>
-          <w:sz w:val="22"/>
-          <w:szCs w:val="22"/>
-        </w:rPr>
-      </w:pPr>
-      <w:r>
-        <w:rPr>
-          <w:sz w:val="22"/>
-          <w:szCs w:val="22"/>
-        </w:rPr>
-        <w:t xml:space="preserve">Что </w:t>
-      </w:r>
-      <w:r>
-        <w:rPr>
-          <w:sz w:val="22"/>
-          <w:szCs w:val="22"/>
-        </w:rPr>
-        <w:t>такое инициализация переменной?</w:t>
-      </w:r>
-    </w:p>
-    <w:p>
-      <w:pPr>
-        <w:pStyle w:val="af8"/>
         <w:tabs>
           <w:tab w:val="left" w:pos="284"/>
         </w:tabs>
-        <w:autoSpaceDE/>
-        <w:autoSpaceDN/>
         <w:ind w:left="0" w:firstLine="0"/>
         <w:contextualSpacing/>
         <w:jc w:val="both"/>
@@ -6946,6 +8174,20 @@
           <w:lang w:val="en-US"/>
         </w:rPr>
       </w:pPr>
+      <w:r>
+        <w:rPr>
+          <w:sz w:val="22"/>
+          <w:szCs w:val="22"/>
+        </w:rPr>
+        <w:t xml:space="preserve">Что </w:t>
+      </w:r>
+      <w:r>
+        <w:rPr>
+          <w:sz w:val="22"/>
+          <w:szCs w:val="22"/>
+        </w:rPr>
+        <w:t>такое инициализация переменной?</w:t>
+      </w:r>
     </w:p>
     <w:p>
       <w:pPr>
@@ -8120,7 +9362,7 @@
       <w:rPr>
         <w:noProof/>
       </w:rPr>
-      <w:t>11</w:t>
+      <w:t>12</w:t>
     </w:r>
     <w:r>
       <w:fldChar w:fldCharType="end"/>
@@ -8623,6 +9865,123 @@
     </w:lvl>
   </w:abstractNum>
   <w:abstractNum w:abstractNumId="4" w15:restartNumberingAfterBreak="0">
+    <w:nsid w:val="0E341C57"/>
+    <w:multiLevelType w:val="multilevel"/>
+    <w:tmpl w:val="C57EED70"/>
+    <w:lvl w:ilvl="0">
+      <w:start w:val="1"/>
+      <w:numFmt w:val="decimal"/>
+      <w:lvlText w:val="%1."/>
+      <w:lvlJc w:val="left"/>
+      <w:pPr>
+        <w:tabs>
+          <w:tab w:val="num" w:pos="720"/>
+        </w:tabs>
+        <w:ind w:left="720" w:hanging="360"/>
+      </w:pPr>
+    </w:lvl>
+    <w:lvl w:ilvl="1">
+      <w:start w:val="1"/>
+      <w:numFmt w:val="bullet"/>
+      <w:lvlText w:val="o"/>
+      <w:lvlJc w:val="left"/>
+      <w:pPr>
+        <w:tabs>
+          <w:tab w:val="num" w:pos="1440"/>
+        </w:tabs>
+        <w:ind w:left="1440" w:hanging="360"/>
+      </w:pPr>
+      <w:rPr>
+        <w:rFonts w:ascii="Courier New" w:hAnsi="Courier New" w:hint="default"/>
+        <w:sz w:val="20"/>
+      </w:rPr>
+    </w:lvl>
+    <w:lvl w:ilvl="2" w:tentative="1">
+      <w:start w:val="1"/>
+      <w:numFmt w:val="decimal"/>
+      <w:lvlText w:val="%3."/>
+      <w:lvlJc w:val="left"/>
+      <w:pPr>
+        <w:tabs>
+          <w:tab w:val="num" w:pos="2160"/>
+        </w:tabs>
+        <w:ind w:left="2160" w:hanging="360"/>
+      </w:pPr>
+    </w:lvl>
+    <w:lvl w:ilvl="3" w:tentative="1">
+      <w:start w:val="1"/>
+      <w:numFmt w:val="decimal"/>
+      <w:lvlText w:val="%4."/>
+      <w:lvlJc w:val="left"/>
+      <w:pPr>
+        <w:tabs>
+          <w:tab w:val="num" w:pos="2880"/>
+        </w:tabs>
+        <w:ind w:left="2880" w:hanging="360"/>
+      </w:pPr>
+    </w:lvl>
+    <w:lvl w:ilvl="4" w:tentative="1">
+      <w:start w:val="1"/>
+      <w:numFmt w:val="decimal"/>
+      <w:lvlText w:val="%5."/>
+      <w:lvlJc w:val="left"/>
+      <w:pPr>
+        <w:tabs>
+          <w:tab w:val="num" w:pos="3600"/>
+        </w:tabs>
+        <w:ind w:left="3600" w:hanging="360"/>
+      </w:pPr>
+    </w:lvl>
+    <w:lvl w:ilvl="5" w:tentative="1">
+      <w:start w:val="1"/>
+      <w:numFmt w:val="decimal"/>
+      <w:lvlText w:val="%6."/>
+      <w:lvlJc w:val="left"/>
+      <w:pPr>
+        <w:tabs>
+          <w:tab w:val="num" w:pos="4320"/>
+        </w:tabs>
+        <w:ind w:left="4320" w:hanging="360"/>
+      </w:pPr>
+    </w:lvl>
+    <w:lvl w:ilvl="6" w:tentative="1">
+      <w:start w:val="1"/>
+      <w:numFmt w:val="decimal"/>
+      <w:lvlText w:val="%7."/>
+      <w:lvlJc w:val="left"/>
+      <w:pPr>
+        <w:tabs>
+          <w:tab w:val="num" w:pos="5040"/>
+        </w:tabs>
+        <w:ind w:left="5040" w:hanging="360"/>
+      </w:pPr>
+    </w:lvl>
+    <w:lvl w:ilvl="7" w:tentative="1">
+      <w:start w:val="1"/>
+      <w:numFmt w:val="decimal"/>
+      <w:lvlText w:val="%8."/>
+      <w:lvlJc w:val="left"/>
+      <w:pPr>
+        <w:tabs>
+          <w:tab w:val="num" w:pos="5760"/>
+        </w:tabs>
+        <w:ind w:left="5760" w:hanging="360"/>
+      </w:pPr>
+    </w:lvl>
+    <w:lvl w:ilvl="8" w:tentative="1">
+      <w:start w:val="1"/>
+      <w:numFmt w:val="decimal"/>
+      <w:lvlText w:val="%9."/>
+      <w:lvlJc w:val="left"/>
+      <w:pPr>
+        <w:tabs>
+          <w:tab w:val="num" w:pos="6480"/>
+        </w:tabs>
+        <w:ind w:left="6480" w:hanging="360"/>
+      </w:pPr>
+    </w:lvl>
+  </w:abstractNum>
+  <w:abstractNum w:abstractNumId="5" w15:restartNumberingAfterBreak="0">
     <w:nsid w:val="16FA297A"/>
     <w:multiLevelType w:val="multilevel"/>
     <w:tmpl w:val="D800F01C"/>
@@ -8771,7 +10130,7 @@
       </w:rPr>
     </w:lvl>
   </w:abstractNum>
-  <w:abstractNum w:abstractNumId="5" w15:restartNumberingAfterBreak="0">
+  <w:abstractNum w:abstractNumId="6" w15:restartNumberingAfterBreak="0">
     <w:nsid w:val="1B1654BA"/>
     <w:multiLevelType w:val="multilevel"/>
     <w:tmpl w:val="0419001F"/>
@@ -8911,7 +10270,7 @@
       </w:rPr>
     </w:lvl>
   </w:abstractNum>
-  <w:abstractNum w:abstractNumId="6" w15:restartNumberingAfterBreak="0">
+  <w:abstractNum w:abstractNumId="7" w15:restartNumberingAfterBreak="0">
     <w:nsid w:val="1E902315"/>
     <w:multiLevelType w:val="hybridMultilevel"/>
     <w:tmpl w:val="8A905AE0"/>
@@ -8997,7 +10356,7 @@
       </w:pPr>
     </w:lvl>
   </w:abstractNum>
-  <w:abstractNum w:abstractNumId="7" w15:restartNumberingAfterBreak="0">
+  <w:abstractNum w:abstractNumId="8" w15:restartNumberingAfterBreak="0">
     <w:nsid w:val="20DC58A0"/>
     <w:multiLevelType w:val="multilevel"/>
     <w:tmpl w:val="419E164C"/>
@@ -9086,7 +10445,156 @@
       </w:pPr>
     </w:lvl>
   </w:abstractNum>
-  <w:abstractNum w:abstractNumId="8" w15:restartNumberingAfterBreak="0">
+  <w:abstractNum w:abstractNumId="9" w15:restartNumberingAfterBreak="0">
+    <w:nsid w:val="27191FAA"/>
+    <w:multiLevelType w:val="multilevel"/>
+    <w:tmpl w:val="D4BAA51E"/>
+    <w:lvl w:ilvl="0">
+      <w:start w:val="1"/>
+      <w:numFmt w:val="bullet"/>
+      <w:lvlText w:val=""/>
+      <w:lvlJc w:val="left"/>
+      <w:pPr>
+        <w:tabs>
+          <w:tab w:val="num" w:pos="720"/>
+        </w:tabs>
+        <w:ind w:left="720" w:hanging="360"/>
+      </w:pPr>
+      <w:rPr>
+        <w:rFonts w:ascii="Symbol" w:hAnsi="Symbol" w:hint="default"/>
+        <w:sz w:val="20"/>
+      </w:rPr>
+    </w:lvl>
+    <w:lvl w:ilvl="1" w:tentative="1">
+      <w:start w:val="1"/>
+      <w:numFmt w:val="bullet"/>
+      <w:lvlText w:val="o"/>
+      <w:lvlJc w:val="left"/>
+      <w:pPr>
+        <w:tabs>
+          <w:tab w:val="num" w:pos="1440"/>
+        </w:tabs>
+        <w:ind w:left="1440" w:hanging="360"/>
+      </w:pPr>
+      <w:rPr>
+        <w:rFonts w:ascii="Courier New" w:hAnsi="Courier New" w:hint="default"/>
+        <w:sz w:val="20"/>
+      </w:rPr>
+    </w:lvl>
+    <w:lvl w:ilvl="2" w:tentative="1">
+      <w:start w:val="1"/>
+      <w:numFmt w:val="bullet"/>
+      <w:lvlText w:val=""/>
+      <w:lvlJc w:val="left"/>
+      <w:pPr>
+        <w:tabs>
+          <w:tab w:val="num" w:pos="2160"/>
+        </w:tabs>
+        <w:ind w:left="2160" w:hanging="360"/>
+      </w:pPr>
+      <w:rPr>
+        <w:rFonts w:ascii="Wingdings" w:hAnsi="Wingdings" w:hint="default"/>
+        <w:sz w:val="20"/>
+      </w:rPr>
+    </w:lvl>
+    <w:lvl w:ilvl="3" w:tentative="1">
+      <w:start w:val="1"/>
+      <w:numFmt w:val="bullet"/>
+      <w:lvlText w:val=""/>
+      <w:lvlJc w:val="left"/>
+      <w:pPr>
+        <w:tabs>
+          <w:tab w:val="num" w:pos="2880"/>
+        </w:tabs>
+        <w:ind w:left="2880" w:hanging="360"/>
+      </w:pPr>
+      <w:rPr>
+        <w:rFonts w:ascii="Wingdings" w:hAnsi="Wingdings" w:hint="default"/>
+        <w:sz w:val="20"/>
+      </w:rPr>
+    </w:lvl>
+    <w:lvl w:ilvl="4" w:tentative="1">
+      <w:start w:val="1"/>
+      <w:numFmt w:val="bullet"/>
+      <w:lvlText w:val=""/>
+      <w:lvlJc w:val="left"/>
+      <w:pPr>
+        <w:tabs>
+          <w:tab w:val="num" w:pos="3600"/>
+        </w:tabs>
+        <w:ind w:left="3600" w:hanging="360"/>
+      </w:pPr>
+      <w:rPr>
+        <w:rFonts w:ascii="Wingdings" w:hAnsi="Wingdings" w:hint="default"/>
+        <w:sz w:val="20"/>
+      </w:rPr>
+    </w:lvl>
+    <w:lvl w:ilvl="5" w:tentative="1">
+      <w:start w:val="1"/>
+      <w:numFmt w:val="bullet"/>
+      <w:lvlText w:val=""/>
+      <w:lvlJc w:val="left"/>
+      <w:pPr>
+        <w:tabs>
+          <w:tab w:val="num" w:pos="4320"/>
+        </w:tabs>
+        <w:ind w:left="4320" w:hanging="360"/>
+      </w:pPr>
+      <w:rPr>
+        <w:rFonts w:ascii="Wingdings" w:hAnsi="Wingdings" w:hint="default"/>
+        <w:sz w:val="20"/>
+      </w:rPr>
+    </w:lvl>
+    <w:lvl w:ilvl="6" w:tentative="1">
+      <w:start w:val="1"/>
+      <w:numFmt w:val="bullet"/>
+      <w:lvlText w:val=""/>
+      <w:lvlJc w:val="left"/>
+      <w:pPr>
+        <w:tabs>
+          <w:tab w:val="num" w:pos="5040"/>
+        </w:tabs>
+        <w:ind w:left="5040" w:hanging="360"/>
+      </w:pPr>
+      <w:rPr>
+        <w:rFonts w:ascii="Wingdings" w:hAnsi="Wingdings" w:hint="default"/>
+        <w:sz w:val="20"/>
+      </w:rPr>
+    </w:lvl>
+    <w:lvl w:ilvl="7" w:tentative="1">
+      <w:start w:val="1"/>
+      <w:numFmt w:val="bullet"/>
+      <w:lvlText w:val=""/>
+      <w:lvlJc w:val="left"/>
+      <w:pPr>
+        <w:tabs>
+          <w:tab w:val="num" w:pos="5760"/>
+        </w:tabs>
+        <w:ind w:left="5760" w:hanging="360"/>
+      </w:pPr>
+      <w:rPr>
+        <w:rFonts w:ascii="Wingdings" w:hAnsi="Wingdings" w:hint="default"/>
+        <w:sz w:val="20"/>
+      </w:rPr>
+    </w:lvl>
+    <w:lvl w:ilvl="8" w:tentative="1">
+      <w:start w:val="1"/>
+      <w:numFmt w:val="bullet"/>
+      <w:lvlText w:val=""/>
+      <w:lvlJc w:val="left"/>
+      <w:pPr>
+        <w:tabs>
+          <w:tab w:val="num" w:pos="6480"/>
+        </w:tabs>
+        <w:ind w:left="6480" w:hanging="360"/>
+      </w:pPr>
+      <w:rPr>
+        <w:rFonts w:ascii="Wingdings" w:hAnsi="Wingdings" w:hint="default"/>
+        <w:sz w:val="20"/>
+      </w:rPr>
+    </w:lvl>
+  </w:abstractNum>
+  <w:abstractNum w:abstractNumId="10" w15:restartNumberingAfterBreak="0">
     <w:nsid w:val="283F2C58"/>
     <w:multiLevelType w:val="multilevel"/>
     <w:tmpl w:val="C8F88644"/>
@@ -9235,7 +10743,7 @@
       </w:rPr>
     </w:lvl>
   </w:abstractNum>
-  <w:abstractNum w:abstractNumId="9" w15:restartNumberingAfterBreak="0">
+  <w:abstractNum w:abstractNumId="11" w15:restartNumberingAfterBreak="0">
     <w:nsid w:val="2A217B70"/>
     <w:multiLevelType w:val="hybridMultilevel"/>
     <w:tmpl w:val="E598995E"/>
@@ -9348,7 +10856,7 @@
       </w:rPr>
     </w:lvl>
   </w:abstractNum>
-  <w:abstractNum w:abstractNumId="10" w15:restartNumberingAfterBreak="0">
+  <w:abstractNum w:abstractNumId="12" w15:restartNumberingAfterBreak="0">
     <w:nsid w:val="2BF05E2B"/>
     <w:multiLevelType w:val="hybridMultilevel"/>
     <w:tmpl w:val="2B54B3FE"/>
@@ -9437,7 +10945,7 @@
       </w:pPr>
     </w:lvl>
   </w:abstractNum>
-  <w:abstractNum w:abstractNumId="11" w15:restartNumberingAfterBreak="0">
+  <w:abstractNum w:abstractNumId="13" w15:restartNumberingAfterBreak="0">
     <w:nsid w:val="2D5666D5"/>
     <w:multiLevelType w:val="multilevel"/>
     <w:tmpl w:val="9CACFEBE"/>
@@ -9586,7 +11094,156 @@
       </w:rPr>
     </w:lvl>
   </w:abstractNum>
-  <w:abstractNum w:abstractNumId="12" w15:restartNumberingAfterBreak="0">
+  <w:abstractNum w:abstractNumId="14" w15:restartNumberingAfterBreak="0">
+    <w:nsid w:val="2DA95C00"/>
+    <w:multiLevelType w:val="multilevel"/>
+    <w:tmpl w:val="50CE757C"/>
+    <w:lvl w:ilvl="0">
+      <w:start w:val="1"/>
+      <w:numFmt w:val="bullet"/>
+      <w:lvlText w:val=""/>
+      <w:lvlJc w:val="left"/>
+      <w:pPr>
+        <w:tabs>
+          <w:tab w:val="num" w:pos="720"/>
+        </w:tabs>
+        <w:ind w:left="720" w:hanging="360"/>
+      </w:pPr>
+      <w:rPr>
+        <w:rFonts w:ascii="Symbol" w:hAnsi="Symbol" w:hint="default"/>
+        <w:sz w:val="20"/>
+      </w:rPr>
+    </w:lvl>
+    <w:lvl w:ilvl="1" w:tentative="1">
+      <w:start w:val="1"/>
+      <w:numFmt w:val="bullet"/>
+      <w:lvlText w:val="o"/>
+      <w:lvlJc w:val="left"/>
+      <w:pPr>
+        <w:tabs>
+          <w:tab w:val="num" w:pos="1440"/>
+        </w:tabs>
+        <w:ind w:left="1440" w:hanging="360"/>
+      </w:pPr>
+      <w:rPr>
+        <w:rFonts w:ascii="Courier New" w:hAnsi="Courier New" w:hint="default"/>
+        <w:sz w:val="20"/>
+      </w:rPr>
+    </w:lvl>
+    <w:lvl w:ilvl="2" w:tentative="1">
+      <w:start w:val="1"/>
+      <w:numFmt w:val="bullet"/>
+      <w:lvlText w:val=""/>
+      <w:lvlJc w:val="left"/>
+      <w:pPr>
+        <w:tabs>
+          <w:tab w:val="num" w:pos="2160"/>
+        </w:tabs>
+        <w:ind w:left="2160" w:hanging="360"/>
+      </w:pPr>
+      <w:rPr>
+        <w:rFonts w:ascii="Wingdings" w:hAnsi="Wingdings" w:hint="default"/>
+        <w:sz w:val="20"/>
+      </w:rPr>
+    </w:lvl>
+    <w:lvl w:ilvl="3" w:tentative="1">
+      <w:start w:val="1"/>
+      <w:numFmt w:val="bullet"/>
+      <w:lvlText w:val=""/>
+      <w:lvlJc w:val="left"/>
+      <w:pPr>
+        <w:tabs>
+          <w:tab w:val="num" w:pos="2880"/>
+        </w:tabs>
+        <w:ind w:left="2880" w:hanging="360"/>
+      </w:pPr>
+      <w:rPr>
+        <w:rFonts w:ascii="Wingdings" w:hAnsi="Wingdings" w:hint="default"/>
+        <w:sz w:val="20"/>
+      </w:rPr>
+    </w:lvl>
+    <w:lvl w:ilvl="4" w:tentative="1">
+      <w:start w:val="1"/>
+      <w:numFmt w:val="bullet"/>
+      <w:lvlText w:val=""/>
+      <w:lvlJc w:val="left"/>
+      <w:pPr>
+        <w:tabs>
+          <w:tab w:val="num" w:pos="3600"/>
+        </w:tabs>
+        <w:ind w:left="3600" w:hanging="360"/>
+      </w:pPr>
+      <w:rPr>
+        <w:rFonts w:ascii="Wingdings" w:hAnsi="Wingdings" w:hint="default"/>
+        <w:sz w:val="20"/>
+      </w:rPr>
+    </w:lvl>
+    <w:lvl w:ilvl="5" w:tentative="1">
+      <w:start w:val="1"/>
+      <w:numFmt w:val="bullet"/>
+      <w:lvlText w:val=""/>
+      <w:lvlJc w:val="left"/>
+      <w:pPr>
+        <w:tabs>
+          <w:tab w:val="num" w:pos="4320"/>
+        </w:tabs>
+        <w:ind w:left="4320" w:hanging="360"/>
+      </w:pPr>
+      <w:rPr>
+        <w:rFonts w:ascii="Wingdings" w:hAnsi="Wingdings" w:hint="default"/>
+        <w:sz w:val="20"/>
+      </w:rPr>
+    </w:lvl>
+    <w:lvl w:ilvl="6" w:tentative="1">
+      <w:start w:val="1"/>
+      <w:numFmt w:val="bullet"/>
+      <w:lvlText w:val=""/>
+      <w:lvlJc w:val="left"/>
+      <w:pPr>
+        <w:tabs>
+          <w:tab w:val="num" w:pos="5040"/>
+        </w:tabs>
+        <w:ind w:left="5040" w:hanging="360"/>
+      </w:pPr>
+      <w:rPr>
+        <w:rFonts w:ascii="Wingdings" w:hAnsi="Wingdings" w:hint="default"/>
+        <w:sz w:val="20"/>
+      </w:rPr>
+    </w:lvl>
+    <w:lvl w:ilvl="7" w:tentative="1">
+      <w:start w:val="1"/>
+      <w:numFmt w:val="bullet"/>
+      <w:lvlText w:val=""/>
+      <w:lvlJc w:val="left"/>
+      <w:pPr>
+        <w:tabs>
+          <w:tab w:val="num" w:pos="5760"/>
+        </w:tabs>
+        <w:ind w:left="5760" w:hanging="360"/>
+      </w:pPr>
+      <w:rPr>
+        <w:rFonts w:ascii="Wingdings" w:hAnsi="Wingdings" w:hint="default"/>
+        <w:sz w:val="20"/>
+      </w:rPr>
+    </w:lvl>
+    <w:lvl w:ilvl="8" w:tentative="1">
+      <w:start w:val="1"/>
+      <w:numFmt w:val="bullet"/>
+      <w:lvlText w:val=""/>
+      <w:lvlJc w:val="left"/>
+      <w:pPr>
+        <w:tabs>
+          <w:tab w:val="num" w:pos="6480"/>
+        </w:tabs>
+        <w:ind w:left="6480" w:hanging="360"/>
+      </w:pPr>
+      <w:rPr>
+        <w:rFonts w:ascii="Wingdings" w:hAnsi="Wingdings" w:hint="default"/>
+        <w:sz w:val="20"/>
+      </w:rPr>
+    </w:lvl>
+  </w:abstractNum>
+  <w:abstractNum w:abstractNumId="15" w15:restartNumberingAfterBreak="0">
     <w:nsid w:val="34D87CA1"/>
     <w:multiLevelType w:val="hybridMultilevel"/>
     <w:tmpl w:val="5E0EC716"/>
@@ -9675,7 +11332,7 @@
       </w:pPr>
     </w:lvl>
   </w:abstractNum>
-  <w:abstractNum w:abstractNumId="13" w15:restartNumberingAfterBreak="0">
+  <w:abstractNum w:abstractNumId="16" w15:restartNumberingAfterBreak="0">
     <w:nsid w:val="36133F95"/>
     <w:multiLevelType w:val="hybridMultilevel"/>
     <w:tmpl w:val="448042E6"/>
@@ -9764,7 +11421,305 @@
       </w:pPr>
     </w:lvl>
   </w:abstractNum>
-  <w:abstractNum w:abstractNumId="14" w15:restartNumberingAfterBreak="0">
+  <w:abstractNum w:abstractNumId="17" w15:restartNumberingAfterBreak="0">
+    <w:nsid w:val="3C6A5CC1"/>
+    <w:multiLevelType w:val="multilevel"/>
+    <w:tmpl w:val="222AECAE"/>
+    <w:lvl w:ilvl="0">
+      <w:start w:val="1"/>
+      <w:numFmt w:val="bullet"/>
+      <w:lvlText w:val=""/>
+      <w:lvlJc w:val="left"/>
+      <w:pPr>
+        <w:tabs>
+          <w:tab w:val="num" w:pos="720"/>
+        </w:tabs>
+        <w:ind w:left="720" w:hanging="360"/>
+      </w:pPr>
+      <w:rPr>
+        <w:rFonts w:ascii="Symbol" w:hAnsi="Symbol" w:hint="default"/>
+        <w:sz w:val="20"/>
+      </w:rPr>
+    </w:lvl>
+    <w:lvl w:ilvl="1" w:tentative="1">
+      <w:start w:val="1"/>
+      <w:numFmt w:val="bullet"/>
+      <w:lvlText w:val="o"/>
+      <w:lvlJc w:val="left"/>
+      <w:pPr>
+        <w:tabs>
+          <w:tab w:val="num" w:pos="1440"/>
+        </w:tabs>
+        <w:ind w:left="1440" w:hanging="360"/>
+      </w:pPr>
+      <w:rPr>
+        <w:rFonts w:ascii="Courier New" w:hAnsi="Courier New" w:hint="default"/>
+        <w:sz w:val="20"/>
+      </w:rPr>
+    </w:lvl>
+    <w:lvl w:ilvl="2" w:tentative="1">
+      <w:start w:val="1"/>
+      <w:numFmt w:val="bullet"/>
+      <w:lvlText w:val=""/>
+      <w:lvlJc w:val="left"/>
+      <w:pPr>
+        <w:tabs>
+          <w:tab w:val="num" w:pos="2160"/>
+        </w:tabs>
+        <w:ind w:left="2160" w:hanging="360"/>
+      </w:pPr>
+      <w:rPr>
+        <w:rFonts w:ascii="Wingdings" w:hAnsi="Wingdings" w:hint="default"/>
+        <w:sz w:val="20"/>
+      </w:rPr>
+    </w:lvl>
+    <w:lvl w:ilvl="3" w:tentative="1">
+      <w:start w:val="1"/>
+      <w:numFmt w:val="bullet"/>
+      <w:lvlText w:val=""/>
+      <w:lvlJc w:val="left"/>
+      <w:pPr>
+        <w:tabs>
+          <w:tab w:val="num" w:pos="2880"/>
+        </w:tabs>
+        <w:ind w:left="2880" w:hanging="360"/>
+      </w:pPr>
+      <w:rPr>
+        <w:rFonts w:ascii="Wingdings" w:hAnsi="Wingdings" w:hint="default"/>
+        <w:sz w:val="20"/>
+      </w:rPr>
+    </w:lvl>
+    <w:lvl w:ilvl="4" w:tentative="1">
+      <w:start w:val="1"/>
+      <w:numFmt w:val="bullet"/>
+      <w:lvlText w:val=""/>
+      <w:lvlJc w:val="left"/>
+      <w:pPr>
+        <w:tabs>
+          <w:tab w:val="num" w:pos="3600"/>
+        </w:tabs>
+        <w:ind w:left="3600" w:hanging="360"/>
+      </w:pPr>
+      <w:rPr>
+        <w:rFonts w:ascii="Wingdings" w:hAnsi="Wingdings" w:hint="default"/>
+        <w:sz w:val="20"/>
+      </w:rPr>
+    </w:lvl>
+    <w:lvl w:ilvl="5" w:tentative="1">
+      <w:start w:val="1"/>
+      <w:numFmt w:val="bullet"/>
+      <w:lvlText w:val=""/>
+      <w:lvlJc w:val="left"/>
+      <w:pPr>
+        <w:tabs>
+          <w:tab w:val="num" w:pos="4320"/>
+        </w:tabs>
+        <w:ind w:left="4320" w:hanging="360"/>
+      </w:pPr>
+      <w:rPr>
+        <w:rFonts w:ascii="Wingdings" w:hAnsi="Wingdings" w:hint="default"/>
+        <w:sz w:val="20"/>
+      </w:rPr>
+    </w:lvl>
+    <w:lvl w:ilvl="6" w:tentative="1">
+      <w:start w:val="1"/>
+      <w:numFmt w:val="bullet"/>
+      <w:lvlText w:val=""/>
+      <w:lvlJc w:val="left"/>
+      <w:pPr>
+        <w:tabs>
+          <w:tab w:val="num" w:pos="5040"/>
+        </w:tabs>
+        <w:ind w:left="5040" w:hanging="360"/>
+      </w:pPr>
+      <w:rPr>
+        <w:rFonts w:ascii="Wingdings" w:hAnsi="Wingdings" w:hint="default"/>
+        <w:sz w:val="20"/>
+      </w:rPr>
+    </w:lvl>
+    <w:lvl w:ilvl="7" w:tentative="1">
+      <w:start w:val="1"/>
+      <w:numFmt w:val="bullet"/>
+      <w:lvlText w:val=""/>
+      <w:lvlJc w:val="left"/>
+      <w:pPr>
+        <w:tabs>
+          <w:tab w:val="num" w:pos="5760"/>
+        </w:tabs>
+        <w:ind w:left="5760" w:hanging="360"/>
+      </w:pPr>
+      <w:rPr>
+        <w:rFonts w:ascii="Wingdings" w:hAnsi="Wingdings" w:hint="default"/>
+        <w:sz w:val="20"/>
+      </w:rPr>
+    </w:lvl>
+    <w:lvl w:ilvl="8" w:tentative="1">
+      <w:start w:val="1"/>
+      <w:numFmt w:val="bullet"/>
+      <w:lvlText w:val=""/>
+      <w:lvlJc w:val="left"/>
+      <w:pPr>
+        <w:tabs>
+          <w:tab w:val="num" w:pos="6480"/>
+        </w:tabs>
+        <w:ind w:left="6480" w:hanging="360"/>
+      </w:pPr>
+      <w:rPr>
+        <w:rFonts w:ascii="Wingdings" w:hAnsi="Wingdings" w:hint="default"/>
+        <w:sz w:val="20"/>
+      </w:rPr>
+    </w:lvl>
+  </w:abstractNum>
+  <w:abstractNum w:abstractNumId="18" w15:restartNumberingAfterBreak="0">
+    <w:nsid w:val="3E311CB7"/>
+    <w:multiLevelType w:val="multilevel"/>
+    <w:tmpl w:val="A87E6524"/>
+    <w:lvl w:ilvl="0">
+      <w:start w:val="1"/>
+      <w:numFmt w:val="bullet"/>
+      <w:lvlText w:val=""/>
+      <w:lvlJc w:val="left"/>
+      <w:pPr>
+        <w:tabs>
+          <w:tab w:val="num" w:pos="720"/>
+        </w:tabs>
+        <w:ind w:left="720" w:hanging="360"/>
+      </w:pPr>
+      <w:rPr>
+        <w:rFonts w:ascii="Symbol" w:hAnsi="Symbol" w:hint="default"/>
+        <w:sz w:val="20"/>
+      </w:rPr>
+    </w:lvl>
+    <w:lvl w:ilvl="1" w:tentative="1">
+      <w:start w:val="1"/>
+      <w:numFmt w:val="bullet"/>
+      <w:lvlText w:val="o"/>
+      <w:lvlJc w:val="left"/>
+      <w:pPr>
+        <w:tabs>
+          <w:tab w:val="num" w:pos="1440"/>
+        </w:tabs>
+        <w:ind w:left="1440" w:hanging="360"/>
+      </w:pPr>
+      <w:rPr>
+        <w:rFonts w:ascii="Courier New" w:hAnsi="Courier New" w:hint="default"/>
+        <w:sz w:val="20"/>
+      </w:rPr>
+    </w:lvl>
+    <w:lvl w:ilvl="2" w:tentative="1">
+      <w:start w:val="1"/>
+      <w:numFmt w:val="bullet"/>
+      <w:lvlText w:val=""/>
+      <w:lvlJc w:val="left"/>
+      <w:pPr>
+        <w:tabs>
+          <w:tab w:val="num" w:pos="2160"/>
+        </w:tabs>
+        <w:ind w:left="2160" w:hanging="360"/>
+      </w:pPr>
+      <w:rPr>
+        <w:rFonts w:ascii="Wingdings" w:hAnsi="Wingdings" w:hint="default"/>
+        <w:sz w:val="20"/>
+      </w:rPr>
+    </w:lvl>
+    <w:lvl w:ilvl="3" w:tentative="1">
+      <w:start w:val="1"/>
+      <w:numFmt w:val="bullet"/>
+      <w:lvlText w:val=""/>
+      <w:lvlJc w:val="left"/>
+      <w:pPr>
+        <w:tabs>
+          <w:tab w:val="num" w:pos="2880"/>
+        </w:tabs>
+        <w:ind w:left="2880" w:hanging="360"/>
+      </w:pPr>
+      <w:rPr>
+        <w:rFonts w:ascii="Wingdings" w:hAnsi="Wingdings" w:hint="default"/>
+        <w:sz w:val="20"/>
+      </w:rPr>
+    </w:lvl>
+    <w:lvl w:ilvl="4" w:tentative="1">
+      <w:start w:val="1"/>
+      <w:numFmt w:val="bullet"/>
+      <w:lvlText w:val=""/>
+      <w:lvlJc w:val="left"/>
+      <w:pPr>
+        <w:tabs>
+          <w:tab w:val="num" w:pos="3600"/>
+        </w:tabs>
+        <w:ind w:left="3600" w:hanging="360"/>
+      </w:pPr>
+      <w:rPr>
+        <w:rFonts w:ascii="Wingdings" w:hAnsi="Wingdings" w:hint="default"/>
+        <w:sz w:val="20"/>
+      </w:rPr>
+    </w:lvl>
+    <w:lvl w:ilvl="5" w:tentative="1">
+      <w:start w:val="1"/>
+      <w:numFmt w:val="bullet"/>
+      <w:lvlText w:val=""/>
+      <w:lvlJc w:val="left"/>
+      <w:pPr>
+        <w:tabs>
+          <w:tab w:val="num" w:pos="4320"/>
+        </w:tabs>
+        <w:ind w:left="4320" w:hanging="360"/>
+      </w:pPr>
+      <w:rPr>
+        <w:rFonts w:ascii="Wingdings" w:hAnsi="Wingdings" w:hint="default"/>
+        <w:sz w:val="20"/>
+      </w:rPr>
+    </w:lvl>
+    <w:lvl w:ilvl="6" w:tentative="1">
+      <w:start w:val="1"/>
+      <w:numFmt w:val="bullet"/>
+      <w:lvlText w:val=""/>
+      <w:lvlJc w:val="left"/>
+      <w:pPr>
+        <w:tabs>
+          <w:tab w:val="num" w:pos="5040"/>
+        </w:tabs>
+        <w:ind w:left="5040" w:hanging="360"/>
+      </w:pPr>
+      <w:rPr>
+        <w:rFonts w:ascii="Wingdings" w:hAnsi="Wingdings" w:hint="default"/>
+        <w:sz w:val="20"/>
+      </w:rPr>
+    </w:lvl>
+    <w:lvl w:ilvl="7" w:tentative="1">
+      <w:start w:val="1"/>
+      <w:numFmt w:val="bullet"/>
+      <w:lvlText w:val=""/>
+      <w:lvlJc w:val="left"/>
+      <w:pPr>
+        <w:tabs>
+          <w:tab w:val="num" w:pos="5760"/>
+        </w:tabs>
+        <w:ind w:left="5760" w:hanging="360"/>
+      </w:pPr>
+      <w:rPr>
+        <w:rFonts w:ascii="Wingdings" w:hAnsi="Wingdings" w:hint="default"/>
+        <w:sz w:val="20"/>
+      </w:rPr>
+    </w:lvl>
+    <w:lvl w:ilvl="8" w:tentative="1">
+      <w:start w:val="1"/>
+      <w:numFmt w:val="bullet"/>
+      <w:lvlText w:val=""/>
+      <w:lvlJc w:val="left"/>
+      <w:pPr>
+        <w:tabs>
+          <w:tab w:val="num" w:pos="6480"/>
+        </w:tabs>
+        <w:ind w:left="6480" w:hanging="360"/>
+      </w:pPr>
+      <w:rPr>
+        <w:rFonts w:ascii="Wingdings" w:hAnsi="Wingdings" w:hint="default"/>
+        <w:sz w:val="20"/>
+      </w:rPr>
+    </w:lvl>
+  </w:abstractNum>
+  <w:abstractNum w:abstractNumId="19" w15:restartNumberingAfterBreak="0">
     <w:nsid w:val="3F724CA6"/>
     <w:multiLevelType w:val="multilevel"/>
     <w:tmpl w:val="A918A7FC"/>
@@ -9913,7 +11868,7 @@
       </w:rPr>
     </w:lvl>
   </w:abstractNum>
-  <w:abstractNum w:abstractNumId="15" w15:restartNumberingAfterBreak="0">
+  <w:abstractNum w:abstractNumId="20" w15:restartNumberingAfterBreak="0">
     <w:nsid w:val="410F0D26"/>
     <w:multiLevelType w:val="multilevel"/>
     <w:tmpl w:val="0419001F"/>
@@ -10053,7 +12008,7 @@
       </w:rPr>
     </w:lvl>
   </w:abstractNum>
-  <w:abstractNum w:abstractNumId="16" w15:restartNumberingAfterBreak="0">
+  <w:abstractNum w:abstractNumId="21" w15:restartNumberingAfterBreak="0">
     <w:nsid w:val="419E164C"/>
     <w:multiLevelType w:val="hybridMultilevel"/>
     <w:tmpl w:val="4A6C6880"/>
@@ -10142,7 +12097,7 @@
       </w:pPr>
     </w:lvl>
   </w:abstractNum>
-  <w:abstractNum w:abstractNumId="17" w15:restartNumberingAfterBreak="0">
+  <w:abstractNum w:abstractNumId="22" w15:restartNumberingAfterBreak="0">
     <w:nsid w:val="457B49EF"/>
     <w:multiLevelType w:val="multilevel"/>
     <w:tmpl w:val="2CB80FBE"/>
@@ -10291,7 +12246,156 @@
       </w:rPr>
     </w:lvl>
   </w:abstractNum>
-  <w:abstractNum w:abstractNumId="18" w15:restartNumberingAfterBreak="0">
+  <w:abstractNum w:abstractNumId="23" w15:restartNumberingAfterBreak="0">
+    <w:nsid w:val="4A7B0FCD"/>
+    <w:multiLevelType w:val="multilevel"/>
+    <w:tmpl w:val="A5149FC2"/>
+    <w:lvl w:ilvl="0">
+      <w:start w:val="1"/>
+      <w:numFmt w:val="bullet"/>
+      <w:lvlText w:val=""/>
+      <w:lvlJc w:val="left"/>
+      <w:pPr>
+        <w:tabs>
+          <w:tab w:val="num" w:pos="720"/>
+        </w:tabs>
+        <w:ind w:left="720" w:hanging="360"/>
+      </w:pPr>
+      <w:rPr>
+        <w:rFonts w:ascii="Symbol" w:hAnsi="Symbol" w:hint="default"/>
+        <w:sz w:val="20"/>
+      </w:rPr>
+    </w:lvl>
+    <w:lvl w:ilvl="1" w:tentative="1">
+      <w:start w:val="1"/>
+      <w:numFmt w:val="bullet"/>
+      <w:lvlText w:val="o"/>
+      <w:lvlJc w:val="left"/>
+      <w:pPr>
+        <w:tabs>
+          <w:tab w:val="num" w:pos="1440"/>
+        </w:tabs>
+        <w:ind w:left="1440" w:hanging="360"/>
+      </w:pPr>
+      <w:rPr>
+        <w:rFonts w:ascii="Courier New" w:hAnsi="Courier New" w:hint="default"/>
+        <w:sz w:val="20"/>
+      </w:rPr>
+    </w:lvl>
+    <w:lvl w:ilvl="2" w:tentative="1">
+      <w:start w:val="1"/>
+      <w:numFmt w:val="bullet"/>
+      <w:lvlText w:val=""/>
+      <w:lvlJc w:val="left"/>
+      <w:pPr>
+        <w:tabs>
+          <w:tab w:val="num" w:pos="2160"/>
+        </w:tabs>
+        <w:ind w:left="2160" w:hanging="360"/>
+      </w:pPr>
+      <w:rPr>
+        <w:rFonts w:ascii="Wingdings" w:hAnsi="Wingdings" w:hint="default"/>
+        <w:sz w:val="20"/>
+      </w:rPr>
+    </w:lvl>
+    <w:lvl w:ilvl="3" w:tentative="1">
+      <w:start w:val="1"/>
+      <w:numFmt w:val="bullet"/>
+      <w:lvlText w:val=""/>
+      <w:lvlJc w:val="left"/>
+      <w:pPr>
+        <w:tabs>
+          <w:tab w:val="num" w:pos="2880"/>
+        </w:tabs>
+        <w:ind w:left="2880" w:hanging="360"/>
+      </w:pPr>
+      <w:rPr>
+        <w:rFonts w:ascii="Wingdings" w:hAnsi="Wingdings" w:hint="default"/>
+        <w:sz w:val="20"/>
+      </w:rPr>
+    </w:lvl>
+    <w:lvl w:ilvl="4" w:tentative="1">
+      <w:start w:val="1"/>
+      <w:numFmt w:val="bullet"/>
+      <w:lvlText w:val=""/>
+      <w:lvlJc w:val="left"/>
+      <w:pPr>
+        <w:tabs>
+          <w:tab w:val="num" w:pos="3600"/>
+        </w:tabs>
+        <w:ind w:left="3600" w:hanging="360"/>
+      </w:pPr>
+      <w:rPr>
+        <w:rFonts w:ascii="Wingdings" w:hAnsi="Wingdings" w:hint="default"/>
+        <w:sz w:val="20"/>
+      </w:rPr>
+    </w:lvl>
+    <w:lvl w:ilvl="5" w:tentative="1">
+      <w:start w:val="1"/>
+      <w:numFmt w:val="bullet"/>
+      <w:lvlText w:val=""/>
+      <w:lvlJc w:val="left"/>
+      <w:pPr>
+        <w:tabs>
+          <w:tab w:val="num" w:pos="4320"/>
+        </w:tabs>
+        <w:ind w:left="4320" w:hanging="360"/>
+      </w:pPr>
+      <w:rPr>
+        <w:rFonts w:ascii="Wingdings" w:hAnsi="Wingdings" w:hint="default"/>
+        <w:sz w:val="20"/>
+      </w:rPr>
+    </w:lvl>
+    <w:lvl w:ilvl="6" w:tentative="1">
+      <w:start w:val="1"/>
+      <w:numFmt w:val="bullet"/>
+      <w:lvlText w:val=""/>
+      <w:lvlJc w:val="left"/>
+      <w:pPr>
+        <w:tabs>
+          <w:tab w:val="num" w:pos="5040"/>
+        </w:tabs>
+        <w:ind w:left="5040" w:hanging="360"/>
+      </w:pPr>
+      <w:rPr>
+        <w:rFonts w:ascii="Wingdings" w:hAnsi="Wingdings" w:hint="default"/>
+        <w:sz w:val="20"/>
+      </w:rPr>
+    </w:lvl>
+    <w:lvl w:ilvl="7" w:tentative="1">
+      <w:start w:val="1"/>
+      <w:numFmt w:val="bullet"/>
+      <w:lvlText w:val=""/>
+      <w:lvlJc w:val="left"/>
+      <w:pPr>
+        <w:tabs>
+          <w:tab w:val="num" w:pos="5760"/>
+        </w:tabs>
+        <w:ind w:left="5760" w:hanging="360"/>
+      </w:pPr>
+      <w:rPr>
+        <w:rFonts w:ascii="Wingdings" w:hAnsi="Wingdings" w:hint="default"/>
+        <w:sz w:val="20"/>
+      </w:rPr>
+    </w:lvl>
+    <w:lvl w:ilvl="8" w:tentative="1">
+      <w:start w:val="1"/>
+      <w:numFmt w:val="bullet"/>
+      <w:lvlText w:val=""/>
+      <w:lvlJc w:val="left"/>
+      <w:pPr>
+        <w:tabs>
+          <w:tab w:val="num" w:pos="6480"/>
+        </w:tabs>
+        <w:ind w:left="6480" w:hanging="360"/>
+      </w:pPr>
+      <w:rPr>
+        <w:rFonts w:ascii="Wingdings" w:hAnsi="Wingdings" w:hint="default"/>
+        <w:sz w:val="20"/>
+      </w:rPr>
+    </w:lvl>
+  </w:abstractNum>
+  <w:abstractNum w:abstractNumId="24" w15:restartNumberingAfterBreak="0">
     <w:nsid w:val="4B0A0E3D"/>
     <w:multiLevelType w:val="multilevel"/>
     <w:tmpl w:val="82822BD4"/>
@@ -10436,7 +12540,7 @@
       </w:rPr>
     </w:lvl>
   </w:abstractNum>
-  <w:abstractNum w:abstractNumId="19" w15:restartNumberingAfterBreak="0">
+  <w:abstractNum w:abstractNumId="25" w15:restartNumberingAfterBreak="0">
     <w:nsid w:val="4C867453"/>
     <w:multiLevelType w:val="hybridMultilevel"/>
     <w:tmpl w:val="AE629056"/>
@@ -10522,7 +12626,7 @@
       </w:pPr>
     </w:lvl>
   </w:abstractNum>
-  <w:abstractNum w:abstractNumId="20" w15:restartNumberingAfterBreak="0">
+  <w:abstractNum w:abstractNumId="26" w15:restartNumberingAfterBreak="0">
     <w:nsid w:val="4E4F00FE"/>
     <w:multiLevelType w:val="hybridMultilevel"/>
     <w:tmpl w:val="D042195C"/>
@@ -10611,7 +12715,7 @@
       </w:pPr>
     </w:lvl>
   </w:abstractNum>
-  <w:abstractNum w:abstractNumId="21" w15:restartNumberingAfterBreak="0">
+  <w:abstractNum w:abstractNumId="27" w15:restartNumberingAfterBreak="0">
     <w:nsid w:val="4F9D0533"/>
     <w:multiLevelType w:val="hybridMultilevel"/>
     <w:tmpl w:val="62DC2BCA"/>
@@ -10700,7 +12804,7 @@
       </w:pPr>
     </w:lvl>
   </w:abstractNum>
-  <w:abstractNum w:abstractNumId="22" w15:restartNumberingAfterBreak="0">
+  <w:abstractNum w:abstractNumId="28" w15:restartNumberingAfterBreak="0">
     <w:nsid w:val="50E9310E"/>
     <w:multiLevelType w:val="multilevel"/>
     <w:tmpl w:val="61F43A8A"/>
@@ -10849,7 +12953,7 @@
       </w:rPr>
     </w:lvl>
   </w:abstractNum>
-  <w:abstractNum w:abstractNumId="23" w15:restartNumberingAfterBreak="0">
+  <w:abstractNum w:abstractNumId="29" w15:restartNumberingAfterBreak="0">
     <w:nsid w:val="51C41250"/>
     <w:multiLevelType w:val="hybridMultilevel"/>
     <w:tmpl w:val="5E0EC716"/>
@@ -10938,7 +13042,273 @@
       </w:pPr>
     </w:lvl>
   </w:abstractNum>
-  <w:abstractNum w:abstractNumId="24" w15:restartNumberingAfterBreak="0">
+  <w:abstractNum w:abstractNumId="30" w15:restartNumberingAfterBreak="0">
+    <w:nsid w:val="66050C34"/>
+    <w:multiLevelType w:val="multilevel"/>
+    <w:tmpl w:val="8EE69AD4"/>
+    <w:lvl w:ilvl="0">
+      <w:start w:val="1"/>
+      <w:numFmt w:val="bullet"/>
+      <w:lvlText w:val=""/>
+      <w:lvlJc w:val="left"/>
+      <w:pPr>
+        <w:tabs>
+          <w:tab w:val="num" w:pos="720"/>
+        </w:tabs>
+        <w:ind w:left="720" w:hanging="360"/>
+      </w:pPr>
+      <w:rPr>
+        <w:rFonts w:ascii="Symbol" w:hAnsi="Symbol" w:hint="default"/>
+        <w:sz w:val="20"/>
+      </w:rPr>
+    </w:lvl>
+    <w:lvl w:ilvl="1" w:tentative="1">
+      <w:start w:val="1"/>
+      <w:numFmt w:val="bullet"/>
+      <w:lvlText w:val="o"/>
+      <w:lvlJc w:val="left"/>
+      <w:pPr>
+        <w:tabs>
+          <w:tab w:val="num" w:pos="1440"/>
+        </w:tabs>
+        <w:ind w:left="1440" w:hanging="360"/>
+      </w:pPr>
+      <w:rPr>
+        <w:rFonts w:ascii="Courier New" w:hAnsi="Courier New" w:hint="default"/>
+        <w:sz w:val="20"/>
+      </w:rPr>
+    </w:lvl>
+    <w:lvl w:ilvl="2" w:tentative="1">
+      <w:start w:val="1"/>
+      <w:numFmt w:val="bullet"/>
+      <w:lvlText w:val=""/>
+      <w:lvlJc w:val="left"/>
+      <w:pPr>
+        <w:tabs>
+          <w:tab w:val="num" w:pos="2160"/>
+        </w:tabs>
+        <w:ind w:left="2160" w:hanging="360"/>
+      </w:pPr>
+      <w:rPr>
+        <w:rFonts w:ascii="Wingdings" w:hAnsi="Wingdings" w:hint="default"/>
+        <w:sz w:val="20"/>
+      </w:rPr>
+    </w:lvl>
+    <w:lvl w:ilvl="3" w:tentative="1">
+      <w:start w:val="1"/>
+      <w:numFmt w:val="bullet"/>
+      <w:lvlText w:val=""/>
+      <w:lvlJc w:val="left"/>
+      <w:pPr>
+        <w:tabs>
+          <w:tab w:val="num" w:pos="2880"/>
+        </w:tabs>
+        <w:ind w:left="2880" w:hanging="360"/>
+      </w:pPr>
+      <w:rPr>
+        <w:rFonts w:ascii="Wingdings" w:hAnsi="Wingdings" w:hint="default"/>
+        <w:sz w:val="20"/>
+      </w:rPr>
+    </w:lvl>
+    <w:lvl w:ilvl="4" w:tentative="1">
+      <w:start w:val="1"/>
+      <w:numFmt w:val="bullet"/>
+      <w:lvlText w:val=""/>
+      <w:lvlJc w:val="left"/>
+      <w:pPr>
+        <w:tabs>
+          <w:tab w:val="num" w:pos="3600"/>
+        </w:tabs>
+        <w:ind w:left="3600" w:hanging="360"/>
+      </w:pPr>
+      <w:rPr>
+        <w:rFonts w:ascii="Wingdings" w:hAnsi="Wingdings" w:hint="default"/>
+        <w:sz w:val="20"/>
+      </w:rPr>
+    </w:lvl>
+    <w:lvl w:ilvl="5" w:tentative="1">
+      <w:start w:val="1"/>
+      <w:numFmt w:val="bullet"/>
+      <w:lvlText w:val=""/>
+      <w:lvlJc w:val="left"/>
+      <w:pPr>
+        <w:tabs>
+          <w:tab w:val="num" w:pos="4320"/>
+        </w:tabs>
+        <w:ind w:left="4320" w:hanging="360"/>
+      </w:pPr>
+      <w:rPr>
+        <w:rFonts w:ascii="Wingdings" w:hAnsi="Wingdings" w:hint="default"/>
+        <w:sz w:val="20"/>
+      </w:rPr>
+    </w:lvl>
+    <w:lvl w:ilvl="6" w:tentative="1">
+      <w:start w:val="1"/>
+      <w:numFmt w:val="bullet"/>
+      <w:lvlText w:val=""/>
+      <w:lvlJc w:val="left"/>
+      <w:pPr>
+        <w:tabs>
+          <w:tab w:val="num" w:pos="5040"/>
+        </w:tabs>
+        <w:ind w:left="5040" w:hanging="360"/>
+      </w:pPr>
+      <w:rPr>
+        <w:rFonts w:ascii="Wingdings" w:hAnsi="Wingdings" w:hint="default"/>
+        <w:sz w:val="20"/>
+      </w:rPr>
+    </w:lvl>
+    <w:lvl w:ilvl="7" w:tentative="1">
+      <w:start w:val="1"/>
+      <w:numFmt w:val="bullet"/>
+      <w:lvlText w:val=""/>
+      <w:lvlJc w:val="left"/>
+      <w:pPr>
+        <w:tabs>
+          <w:tab w:val="num" w:pos="5760"/>
+        </w:tabs>
+        <w:ind w:left="5760" w:hanging="360"/>
+      </w:pPr>
+      <w:rPr>
+        <w:rFonts w:ascii="Wingdings" w:hAnsi="Wingdings" w:hint="default"/>
+        <w:sz w:val="20"/>
+      </w:rPr>
+    </w:lvl>
+    <w:lvl w:ilvl="8" w:tentative="1">
+      <w:start w:val="1"/>
+      <w:numFmt w:val="bullet"/>
+      <w:lvlText w:val=""/>
+      <w:lvlJc w:val="left"/>
+      <w:pPr>
+        <w:tabs>
+          <w:tab w:val="num" w:pos="6480"/>
+        </w:tabs>
+        <w:ind w:left="6480" w:hanging="360"/>
+      </w:pPr>
+      <w:rPr>
+        <w:rFonts w:ascii="Wingdings" w:hAnsi="Wingdings" w:hint="default"/>
+        <w:sz w:val="20"/>
+      </w:rPr>
+    </w:lvl>
+  </w:abstractNum>
+  <w:abstractNum w:abstractNumId="31" w15:restartNumberingAfterBreak="0">
+    <w:nsid w:val="68B065EE"/>
+    <w:multiLevelType w:val="multilevel"/>
+    <w:tmpl w:val="399C7AB6"/>
+    <w:lvl w:ilvl="0">
+      <w:start w:val="1"/>
+      <w:numFmt w:val="decimal"/>
+      <w:lvlText w:val="%1."/>
+      <w:lvlJc w:val="left"/>
+      <w:pPr>
+        <w:tabs>
+          <w:tab w:val="num" w:pos="720"/>
+        </w:tabs>
+        <w:ind w:left="720" w:hanging="360"/>
+      </w:pPr>
+    </w:lvl>
+    <w:lvl w:ilvl="1">
+      <w:start w:val="1"/>
+      <w:numFmt w:val="bullet"/>
+      <w:lvlText w:val="o"/>
+      <w:lvlJc w:val="left"/>
+      <w:pPr>
+        <w:tabs>
+          <w:tab w:val="num" w:pos="1440"/>
+        </w:tabs>
+        <w:ind w:left="1440" w:hanging="360"/>
+      </w:pPr>
+      <w:rPr>
+        <w:rFonts w:ascii="Courier New" w:hAnsi="Courier New" w:hint="default"/>
+        <w:sz w:val="20"/>
+      </w:rPr>
+    </w:lvl>
+    <w:lvl w:ilvl="2" w:tentative="1">
+      <w:start w:val="1"/>
+      <w:numFmt w:val="decimal"/>
+      <w:lvlText w:val="%3."/>
+      <w:lvlJc w:val="left"/>
+      <w:pPr>
+        <w:tabs>
+          <w:tab w:val="num" w:pos="2160"/>
+        </w:tabs>
+        <w:ind w:left="2160" w:hanging="360"/>
+      </w:pPr>
+    </w:lvl>
+    <w:lvl w:ilvl="3" w:tentative="1">
+      <w:start w:val="1"/>
+      <w:numFmt w:val="decimal"/>
+      <w:lvlText w:val="%4."/>
+      <w:lvlJc w:val="left"/>
+      <w:pPr>
+        <w:tabs>
+          <w:tab w:val="num" w:pos="2880"/>
+        </w:tabs>
+        <w:ind w:left="2880" w:hanging="360"/>
+      </w:pPr>
+    </w:lvl>
+    <w:lvl w:ilvl="4" w:tentative="1">
+      <w:start w:val="1"/>
+      <w:numFmt w:val="decimal"/>
+      <w:lvlText w:val="%5."/>
+      <w:lvlJc w:val="left"/>
+      <w:pPr>
+        <w:tabs>
+          <w:tab w:val="num" w:pos="3600"/>
+        </w:tabs>
+        <w:ind w:left="3600" w:hanging="360"/>
+      </w:pPr>
+    </w:lvl>
+    <w:lvl w:ilvl="5" w:tentative="1">
+      <w:start w:val="1"/>
+      <w:numFmt w:val="decimal"/>
+      <w:lvlText w:val="%6."/>
+      <w:lvlJc w:val="left"/>
+      <w:pPr>
+        <w:tabs>
+          <w:tab w:val="num" w:pos="4320"/>
+        </w:tabs>
+        <w:ind w:left="4320" w:hanging="360"/>
+      </w:pPr>
+    </w:lvl>
+    <w:lvl w:ilvl="6" w:tentative="1">
+      <w:start w:val="1"/>
+      <w:numFmt w:val="decimal"/>
+      <w:lvlText w:val="%7."/>
+      <w:lvlJc w:val="left"/>
+      <w:pPr>
+        <w:tabs>
+          <w:tab w:val="num" w:pos="5040"/>
+        </w:tabs>
+        <w:ind w:left="5040" w:hanging="360"/>
+      </w:pPr>
+    </w:lvl>
+    <w:lvl w:ilvl="7" w:tentative="1">
+      <w:start w:val="1"/>
+      <w:numFmt w:val="decimal"/>
+      <w:lvlText w:val="%8."/>
+      <w:lvlJc w:val="left"/>
+      <w:pPr>
+        <w:tabs>
+          <w:tab w:val="num" w:pos="5760"/>
+        </w:tabs>
+        <w:ind w:left="5760" w:hanging="360"/>
+      </w:pPr>
+    </w:lvl>
+    <w:lvl w:ilvl="8" w:tentative="1">
+      <w:start w:val="1"/>
+      <w:numFmt w:val="decimal"/>
+      <w:lvlText w:val="%9."/>
+      <w:lvlJc w:val="left"/>
+      <w:pPr>
+        <w:tabs>
+          <w:tab w:val="num" w:pos="6480"/>
+        </w:tabs>
+        <w:ind w:left="6480" w:hanging="360"/>
+      </w:pPr>
+    </w:lvl>
+  </w:abstractNum>
+  <w:abstractNum w:abstractNumId="32" w15:restartNumberingAfterBreak="0">
     <w:nsid w:val="6EB26574"/>
     <w:multiLevelType w:val="hybridMultilevel"/>
     <w:tmpl w:val="9056A692"/>
@@ -11027,7 +13397,7 @@
       </w:pPr>
     </w:lvl>
   </w:abstractNum>
-  <w:abstractNum w:abstractNumId="25" w15:restartNumberingAfterBreak="0">
+  <w:abstractNum w:abstractNumId="33" w15:restartNumberingAfterBreak="0">
     <w:nsid w:val="74DE31F1"/>
     <w:multiLevelType w:val="multilevel"/>
     <w:tmpl w:val="51081FA2"/>
@@ -11176,7 +13546,7 @@
       </w:rPr>
     </w:lvl>
   </w:abstractNum>
-  <w:abstractNum w:abstractNumId="26" w15:restartNumberingAfterBreak="0">
+  <w:abstractNum w:abstractNumId="34" w15:restartNumberingAfterBreak="0">
     <w:nsid w:val="7B540F05"/>
     <w:multiLevelType w:val="hybridMultilevel"/>
     <w:tmpl w:val="E598995E"/>
@@ -11293,70 +13663,70 @@
     <w:abstractNumId w:val="0"/>
   </w:num>
   <w:num w:numId="2">
-    <w:abstractNumId w:val="9"/>
+    <w:abstractNumId w:val="11"/>
   </w:num>
   <w:num w:numId="3">
-    <w:abstractNumId w:val="26"/>
+    <w:abstractNumId w:val="34"/>
   </w:num>
   <w:num w:numId="4">
-    <w:abstractNumId w:val="15"/>
+    <w:abstractNumId w:val="20"/>
   </w:num>
   <w:num w:numId="5">
-    <w:abstractNumId w:val="5"/>
+    <w:abstractNumId w:val="6"/>
   </w:num>
   <w:num w:numId="6">
     <w:abstractNumId w:val="1"/>
   </w:num>
   <w:num w:numId="7">
-    <w:abstractNumId w:val="14"/>
+    <w:abstractNumId w:val="19"/>
   </w:num>
   <w:num w:numId="8">
-    <w:abstractNumId w:val="6"/>
+    <w:abstractNumId w:val="7"/>
   </w:num>
   <w:num w:numId="9">
-    <w:abstractNumId w:val="11"/>
+    <w:abstractNumId w:val="13"/>
   </w:num>
   <w:num w:numId="10">
-    <w:abstractNumId w:val="17"/>
+    <w:abstractNumId w:val="22"/>
   </w:num>
   <w:num w:numId="11">
-    <w:abstractNumId w:val="4"/>
+    <w:abstractNumId w:val="5"/>
   </w:num>
   <w:num w:numId="12">
-    <w:abstractNumId w:val="18"/>
+    <w:abstractNumId w:val="24"/>
   </w:num>
   <w:num w:numId="13">
-    <w:abstractNumId w:val="22"/>
+    <w:abstractNumId w:val="28"/>
   </w:num>
   <w:num w:numId="14">
-    <w:abstractNumId w:val="25"/>
+    <w:abstractNumId w:val="33"/>
   </w:num>
   <w:num w:numId="15">
-    <w:abstractNumId w:val="10"/>
+    <w:abstractNumId w:val="12"/>
   </w:num>
   <w:num w:numId="16">
-    <w:abstractNumId w:val="13"/>
+    <w:abstractNumId w:val="16"/>
   </w:num>
   <w:num w:numId="17">
-    <w:abstractNumId w:val="20"/>
+    <w:abstractNumId w:val="26"/>
   </w:num>
   <w:num w:numId="18">
     <w:abstractNumId w:val="3"/>
   </w:num>
   <w:num w:numId="19">
-    <w:abstractNumId w:val="24"/>
+    <w:abstractNumId w:val="32"/>
   </w:num>
   <w:num w:numId="20">
-    <w:abstractNumId w:val="21"/>
+    <w:abstractNumId w:val="27"/>
   </w:num>
   <w:num w:numId="21">
-    <w:abstractNumId w:val="12"/>
+    <w:abstractNumId w:val="15"/>
   </w:num>
   <w:num w:numId="22">
-    <w:abstractNumId w:val="8"/>
+    <w:abstractNumId w:val="10"/>
   </w:num>
   <w:num w:numId="23">
-    <w:abstractNumId w:val="16"/>
+    <w:abstractNumId w:val="21"/>
   </w:num>
   <w:num w:numId="24">
     <w:abstractNumId w:val="2"/>
@@ -11373,13 +13743,37 @@
     <w:lvlOverride w:ilvl="8"/>
   </w:num>
   <w:num w:numId="25">
-    <w:abstractNumId w:val="19"/>
+    <w:abstractNumId w:val="25"/>
   </w:num>
   <w:num w:numId="26">
+    <w:abstractNumId w:val="29"/>
+  </w:num>
+  <w:num w:numId="27">
+    <w:abstractNumId w:val="8"/>
+  </w:num>
+  <w:num w:numId="28">
+    <w:abstractNumId w:val="31"/>
+  </w:num>
+  <w:num w:numId="29">
+    <w:abstractNumId w:val="14"/>
+  </w:num>
+  <w:num w:numId="30">
+    <w:abstractNumId w:val="17"/>
+  </w:num>
+  <w:num w:numId="31">
+    <w:abstractNumId w:val="9"/>
+  </w:num>
+  <w:num w:numId="32">
     <w:abstractNumId w:val="23"/>
   </w:num>
-  <w:num w:numId="27">
-    <w:abstractNumId w:val="7"/>
+  <w:num w:numId="33">
+    <w:abstractNumId w:val="18"/>
+  </w:num>
+  <w:num w:numId="34">
+    <w:abstractNumId w:val="30"/>
+  </w:num>
+  <w:num w:numId="35">
+    <w:abstractNumId w:val="4"/>
   </w:num>
   <w:numIdMacAtCleanup w:val="23"/>
 </w:numbering>
@@ -12506,7 +14900,7 @@
 </file>
 
 <file path=customXml/itemProps1.xml><?xml version="1.0" encoding="utf-8"?>
-<ds:datastoreItem xmlns:ds="http://schemas.openxmlformats.org/officeDocument/2006/customXml" ds:itemID="{34468AFC-A28E-4231-80F8-DDEA5F60D26A}">
+<ds:datastoreItem xmlns:ds="http://schemas.openxmlformats.org/officeDocument/2006/customXml" ds:itemID="{35236619-8838-4E9E-BBF4-71EBACC23AB2}">
   <ds:schemaRefs>
     <ds:schemaRef ds:uri="http://schemas.openxmlformats.org/officeDocument/2006/bibliography"/>
   </ds:schemaRefs>

</xml_diff>

<commit_message>
refactor LR PR examples
</commit_message>
<xml_diff>
--- a/Лабораторные/Лабораторная работа 1/Лабораторная работа 1.docx
+++ b/Лабораторные/Лабораторная работа 1/Лабораторная работа 1.docx
@@ -16,8 +16,6 @@
         </w:rPr>
       </w:pPr>
       <w:bookmarkStart w:id="0" w:name="_Toc162005400"/>
-      <w:bookmarkStart w:id="1" w:name="_GoBack"/>
-      <w:bookmarkEnd w:id="1"/>
       <w:r>
         <w:rPr>
           <w:bCs/>
@@ -4718,7 +4716,7 @@
             <v:imagedata r:id="rId8" o:title=""/>
             <o:lock v:ext="edit" aspectratio="f"/>
           </v:shape>
-          <o:OLEObject Type="Embed" ProgID="Equation.3" ShapeID="_x0000_i1025" DrawAspect="Content" ObjectID="_1807172610" r:id="rId9"/>
+          <o:OLEObject Type="Embed" ProgID="Equation.3" ShapeID="_x0000_i1025" DrawAspect="Content" ObjectID="_1807261645" r:id="rId9"/>
         </w:object>
       </w:r>
       <w:r>
@@ -4753,7 +4751,7 @@
             <v:imagedata r:id="rId10" o:title=""/>
             <o:lock v:ext="edit" aspectratio="f"/>
           </v:shape>
-          <o:OLEObject Type="Embed" ProgID="Equation.3" ShapeID="_x0000_i1026" DrawAspect="Content" ObjectID="_1807172611" r:id="rId11"/>
+          <o:OLEObject Type="Embed" ProgID="Equation.3" ShapeID="_x0000_i1026" DrawAspect="Content" ObjectID="_1807261646" r:id="rId11"/>
         </w:object>
       </w:r>
       <w:r>
@@ -4788,7 +4786,7 @@
             <v:imagedata r:id="rId12" o:title=""/>
             <o:lock v:ext="edit" aspectratio="f"/>
           </v:shape>
-          <o:OLEObject Type="Embed" ProgID="Equation.3" ShapeID="_x0000_i1027" DrawAspect="Content" ObjectID="_1807172612" r:id="rId13"/>
+          <o:OLEObject Type="Embed" ProgID="Equation.3" ShapeID="_x0000_i1027" DrawAspect="Content" ObjectID="_1807261647" r:id="rId13"/>
         </w:object>
       </w:r>
       <w:r>
@@ -4823,7 +4821,7 @@
             <v:imagedata r:id="rId14" o:title=""/>
             <o:lock v:ext="edit" aspectratio="f"/>
           </v:shape>
-          <o:OLEObject Type="Embed" ProgID="Equation.3" ShapeID="_x0000_i1028" DrawAspect="Content" ObjectID="_1807172613" r:id="rId15"/>
+          <o:OLEObject Type="Embed" ProgID="Equation.3" ShapeID="_x0000_i1028" DrawAspect="Content" ObjectID="_1807261648" r:id="rId15"/>
         </w:object>
       </w:r>
       <w:r>
@@ -4858,7 +4856,7 @@
             <v:imagedata r:id="rId16" o:title=""/>
             <o:lock v:ext="edit" aspectratio="f"/>
           </v:shape>
-          <o:OLEObject Type="Embed" ProgID="Equation.3" ShapeID="_x0000_i1029" DrawAspect="Content" ObjectID="_1807172614" r:id="rId17"/>
+          <o:OLEObject Type="Embed" ProgID="Equation.3" ShapeID="_x0000_i1029" DrawAspect="Content" ObjectID="_1807261649" r:id="rId17"/>
         </w:object>
       </w:r>
       <w:r>
@@ -4893,7 +4891,7 @@
             <v:imagedata r:id="rId18" o:title=""/>
             <o:lock v:ext="edit" aspectratio="f"/>
           </v:shape>
-          <o:OLEObject Type="Embed" ProgID="Equation.3" ShapeID="_x0000_i1030" DrawAspect="Content" ObjectID="_1807172615" r:id="rId19"/>
+          <o:OLEObject Type="Embed" ProgID="Equation.3" ShapeID="_x0000_i1030" DrawAspect="Content" ObjectID="_1807261650" r:id="rId19"/>
         </w:object>
       </w:r>
       <w:r>
@@ -4924,11 +4922,11 @@
           <w:szCs w:val="22"/>
         </w:rPr>
         <w:object w:dxaOrig="760" w:dyaOrig="620">
-          <v:shape id="_x0000_i1031" type="#_x0000_t75" style="width:35.45pt;height:29pt" o:ole="">
+          <v:shape id="_x0000_i1031" type="#_x0000_t75" style="width:35.55pt;height:29pt" o:ole="">
             <v:imagedata r:id="rId20" o:title=""/>
             <o:lock v:ext="edit" aspectratio="f"/>
           </v:shape>
-          <o:OLEObject Type="Embed" ProgID="Equation.3" ShapeID="_x0000_i1031" DrawAspect="Content" ObjectID="_1807172616" r:id="rId21"/>
+          <o:OLEObject Type="Embed" ProgID="Equation.3" ShapeID="_x0000_i1031" DrawAspect="Content" ObjectID="_1807261651" r:id="rId21"/>
         </w:object>
       </w:r>
       <w:r>
@@ -4963,7 +4961,7 @@
             <v:imagedata r:id="rId22" o:title=""/>
             <o:lock v:ext="edit" aspectratio="f"/>
           </v:shape>
-          <o:OLEObject Type="Embed" ProgID="Equation.3" ShapeID="_x0000_i1032" DrawAspect="Content" ObjectID="_1807172617" r:id="rId23"/>
+          <o:OLEObject Type="Embed" ProgID="Equation.3" ShapeID="_x0000_i1032" DrawAspect="Content" ObjectID="_1807261652" r:id="rId23"/>
         </w:object>
       </w:r>
       <w:r>
@@ -4998,7 +4996,7 @@
             <v:imagedata r:id="rId24" o:title=""/>
             <o:lock v:ext="edit" aspectratio="f"/>
           </v:shape>
-          <o:OLEObject Type="Embed" ProgID="Equation.3" ShapeID="_x0000_i1033" DrawAspect="Content" ObjectID="_1807172618" r:id="rId25"/>
+          <o:OLEObject Type="Embed" ProgID="Equation.3" ShapeID="_x0000_i1033" DrawAspect="Content" ObjectID="_1807261653" r:id="rId25"/>
         </w:object>
       </w:r>
       <w:r>
@@ -5033,7 +5031,7 @@
             <v:imagedata r:id="rId26" o:title=""/>
             <o:lock v:ext="edit" aspectratio="f"/>
           </v:shape>
-          <o:OLEObject Type="Embed" ProgID="Equation.3" ShapeID="_x0000_i1034" DrawAspect="Content" ObjectID="_1807172619" r:id="rId27"/>
+          <o:OLEObject Type="Embed" ProgID="Equation.3" ShapeID="_x0000_i1034" DrawAspect="Content" ObjectID="_1807261654" r:id="rId27"/>
         </w:object>
       </w:r>
       <w:r>
@@ -5068,7 +5066,7 @@
             <v:imagedata r:id="rId28" o:title=""/>
             <o:lock v:ext="edit" aspectratio="f"/>
           </v:shape>
-          <o:OLEObject Type="Embed" ProgID="Equation.3" ShapeID="_x0000_i1035" DrawAspect="Content" ObjectID="_1807172620" r:id="rId29"/>
+          <o:OLEObject Type="Embed" ProgID="Equation.3" ShapeID="_x0000_i1035" DrawAspect="Content" ObjectID="_1807261655" r:id="rId29"/>
         </w:object>
       </w:r>
       <w:r>
@@ -5099,11 +5097,11 @@
           <w:szCs w:val="22"/>
         </w:rPr>
         <w:object w:dxaOrig="1719" w:dyaOrig="800">
-          <v:shape id="_x0000_i1036" type="#_x0000_t75" style="width:85.95pt;height:43pt" o:ole="">
+          <v:shape id="_x0000_i1036" type="#_x0000_t75" style="width:86.05pt;height:43pt" o:ole="">
             <v:imagedata r:id="rId30" o:title=""/>
             <o:lock v:ext="edit" aspectratio="f"/>
           </v:shape>
-          <o:OLEObject Type="Embed" ProgID="Equation.3" ShapeID="_x0000_i1036" DrawAspect="Content" ObjectID="_1807172621" r:id="rId31"/>
+          <o:OLEObject Type="Embed" ProgID="Equation.3" ShapeID="_x0000_i1036" DrawAspect="Content" ObjectID="_1807261656" r:id="rId31"/>
         </w:object>
       </w:r>
       <w:r>
@@ -5134,11 +5132,11 @@
           <w:szCs w:val="22"/>
         </w:rPr>
         <w:object w:dxaOrig="2140" w:dyaOrig="520">
-          <v:shape id="_x0000_i1037" type="#_x0000_t75" style="width:107.45pt;height:29pt" o:ole="">
+          <v:shape id="_x0000_i1037" type="#_x0000_t75" style="width:107.55pt;height:29pt" o:ole="">
             <v:imagedata r:id="rId32" o:title=""/>
             <o:lock v:ext="edit" aspectratio="f"/>
           </v:shape>
-          <o:OLEObject Type="Embed" ProgID="Equation.3" ShapeID="_x0000_i1037" DrawAspect="Content" ObjectID="_1807172622" r:id="rId33"/>
+          <o:OLEObject Type="Embed" ProgID="Equation.3" ShapeID="_x0000_i1037" DrawAspect="Content" ObjectID="_1807261657" r:id="rId33"/>
         </w:object>
       </w:r>
       <w:r>
@@ -5169,11 +5167,11 @@
           <w:szCs w:val="22"/>
         </w:rPr>
         <w:object w:dxaOrig="2200" w:dyaOrig="240">
-          <v:shape id="_x0000_i1038" type="#_x0000_t75" style="width:108.55pt;height:14.5pt" o:ole="">
+          <v:shape id="_x0000_i1038" type="#_x0000_t75" style="width:108.45pt;height:14.5pt" o:ole="">
             <v:imagedata r:id="rId34" o:title=""/>
             <o:lock v:ext="edit" aspectratio="f"/>
           </v:shape>
-          <o:OLEObject Type="Embed" ProgID="Equation.3" ShapeID="_x0000_i1038" DrawAspect="Content" ObjectID="_1807172623" r:id="rId35"/>
+          <o:OLEObject Type="Embed" ProgID="Equation.3" ShapeID="_x0000_i1038" DrawAspect="Content" ObjectID="_1807261658" r:id="rId35"/>
         </w:object>
       </w:r>
       <w:r>
@@ -5208,7 +5206,7 @@
             <v:imagedata r:id="rId36" o:title=""/>
             <o:lock v:ext="edit" aspectratio="f"/>
           </v:shape>
-          <o:OLEObject Type="Embed" ProgID="Equation.3" ShapeID="_x0000_i1039" DrawAspect="Content" ObjectID="_1807172624" r:id="rId37"/>
+          <o:OLEObject Type="Embed" ProgID="Equation.3" ShapeID="_x0000_i1039" DrawAspect="Content" ObjectID="_1807261659" r:id="rId37"/>
         </w:object>
       </w:r>
       <w:r>
@@ -5243,7 +5241,7 @@
             <v:imagedata r:id="rId38" o:title=""/>
             <o:lock v:ext="edit" aspectratio="f"/>
           </v:shape>
-          <o:OLEObject Type="Embed" ProgID="Equation.3" ShapeID="_x0000_i1040" DrawAspect="Content" ObjectID="_1807172625" r:id="rId39"/>
+          <o:OLEObject Type="Embed" ProgID="Equation.3" ShapeID="_x0000_i1040" DrawAspect="Content" ObjectID="_1807261660" r:id="rId39"/>
         </w:object>
       </w:r>
       <w:r>
@@ -5278,7 +5276,7 @@
             <v:imagedata r:id="rId40" o:title=""/>
             <o:lock v:ext="edit" aspectratio="f"/>
           </v:shape>
-          <o:OLEObject Type="Embed" ProgID="Equation.3" ShapeID="_x0000_i1041" DrawAspect="Content" ObjectID="_1807172626" r:id="rId41"/>
+          <o:OLEObject Type="Embed" ProgID="Equation.3" ShapeID="_x0000_i1041" DrawAspect="Content" ObjectID="_1807261661" r:id="rId41"/>
         </w:object>
       </w:r>
       <w:r>
@@ -5309,11 +5307,11 @@
           <w:szCs w:val="22"/>
         </w:rPr>
         <w:object w:dxaOrig="1900" w:dyaOrig="560">
-          <v:shape id="_x0000_i1042" type="#_x0000_t75" style="width:94.05pt;height:29pt" o:ole="">
+          <v:shape id="_x0000_i1042" type="#_x0000_t75" style="width:93.95pt;height:29pt" o:ole="">
             <v:imagedata r:id="rId42" o:title=""/>
             <o:lock v:ext="edit" aspectratio="f"/>
           </v:shape>
-          <o:OLEObject Type="Embed" ProgID="Equation.3" ShapeID="_x0000_i1042" DrawAspect="Content" ObjectID="_1807172627" r:id="rId43"/>
+          <o:OLEObject Type="Embed" ProgID="Equation.3" ShapeID="_x0000_i1042" DrawAspect="Content" ObjectID="_1807261662" r:id="rId43"/>
         </w:object>
       </w:r>
       <w:r>
@@ -5344,11 +5342,11 @@
           <w:szCs w:val="22"/>
         </w:rPr>
         <w:object w:dxaOrig="2160" w:dyaOrig="700">
-          <v:shape id="_x0000_i1043" type="#_x0000_t75" style="width:108.55pt;height:36pt" o:ole="">
+          <v:shape id="_x0000_i1043" type="#_x0000_t75" style="width:108.45pt;height:36pt" o:ole="">
             <v:imagedata r:id="rId44" o:title=""/>
             <o:lock v:ext="edit" aspectratio="f"/>
           </v:shape>
-          <o:OLEObject Type="Embed" ProgID="Equation.3" ShapeID="_x0000_i1043" DrawAspect="Content" ObjectID="_1807172628" r:id="rId45"/>
+          <o:OLEObject Type="Embed" ProgID="Equation.3" ShapeID="_x0000_i1043" DrawAspect="Content" ObjectID="_1807261663" r:id="rId45"/>
         </w:object>
       </w:r>
       <w:r>
@@ -5383,7 +5381,7 @@
             <v:imagedata r:id="rId46" o:title=""/>
             <o:lock v:ext="edit" aspectratio="f"/>
           </v:shape>
-          <o:OLEObject Type="Embed" ProgID="Equation.3" ShapeID="_x0000_i1044" DrawAspect="Content" ObjectID="_1807172629" r:id="rId47"/>
+          <o:OLEObject Type="Embed" ProgID="Equation.3" ShapeID="_x0000_i1044" DrawAspect="Content" ObjectID="_1807261664" r:id="rId47"/>
         </w:object>
       </w:r>
       <w:r>
@@ -6093,7 +6091,8 @@
           <w:b/>
         </w:rPr>
       </w:pPr>
-      <w:bookmarkStart w:id="2" w:name="_Toc192880901"/>
+      <w:bookmarkStart w:id="1" w:name="_Toc192880901"/>
+      <w:bookmarkStart w:id="2" w:name="_GoBack"/>
       <w:r>
         <w:rPr>
           <w:b/>
@@ -6102,7 +6101,7 @@
         <w:lastRenderedPageBreak/>
         <w:t>Пример разработки приложения</w:t>
       </w:r>
-      <w:bookmarkEnd w:id="2"/>
+      <w:bookmarkEnd w:id="1"/>
     </w:p>
     <w:p>
       <w:pPr>
@@ -6149,6 +6148,7 @@
         <w:t>:</w:t>
       </w:r>
     </w:p>
+    <w:bookmarkEnd w:id="2"/>
     <w:p>
       <w:pPr>
         <w:jc w:val="center"/>
@@ -6163,11 +6163,11 @@
           <w:position w:val="-12"/>
         </w:rPr>
         <w:object w:dxaOrig="1359" w:dyaOrig="400">
-          <v:shape id="_x0000_i1045" type="#_x0000_t75" style="width:68.25pt;height:20.4pt" o:ole="" o:preferrelative="f">
+          <v:shape id="_x0000_i1045" type="#_x0000_t75" style="width:68.25pt;height:20.55pt" o:ole="" o:preferrelative="f">
             <v:imagedata r:id="rId48" o:title=""/>
             <o:lock v:ext="edit" aspectratio="f"/>
           </v:shape>
-          <o:OLEObject Type="Embed" ProgID="Equation.3" ShapeID="_x0000_i1045" DrawAspect="Content" ObjectID="_1807172630" r:id="rId49"/>
+          <o:OLEObject Type="Embed" ProgID="Equation.3" ShapeID="_x0000_i1045" DrawAspect="Content" ObjectID="_1807261665" r:id="rId49"/>
         </w:object>
       </w:r>
       <w:r>
@@ -7156,7 +7156,6 @@
           <w:szCs w:val="22"/>
         </w:rPr>
       </w:pPr>
-      <w:proofErr w:type="spellStart"/>
       <w:proofErr w:type="gramStart"/>
       <w:r>
         <w:rPr>
@@ -7166,7 +7165,6 @@
         </w:rPr>
         <w:t>double.Parse</w:t>
       </w:r>
-      <w:proofErr w:type="spellEnd"/>
       <w:proofErr w:type="gramEnd"/>
       <w:r>
         <w:rPr>
@@ -9362,7 +9360,7 @@
       <w:rPr>
         <w:noProof/>
       </w:rPr>
-      <w:t>12</w:t>
+      <w:t>2</w:t>
     </w:r>
     <w:r>
       <w:fldChar w:fldCharType="end"/>
@@ -14900,7 +14898,7 @@
 </file>
 
 <file path=customXml/itemProps1.xml><?xml version="1.0" encoding="utf-8"?>
-<ds:datastoreItem xmlns:ds="http://schemas.openxmlformats.org/officeDocument/2006/customXml" ds:itemID="{35236619-8838-4E9E-BBF4-71EBACC23AB2}">
+<ds:datastoreItem xmlns:ds="http://schemas.openxmlformats.org/officeDocument/2006/customXml" ds:itemID="{8331DB29-5298-47E2-8FDA-78FEABB89B21}">
   <ds:schemaRefs>
     <ds:schemaRef ds:uri="http://schemas.openxmlformats.org/officeDocument/2006/bibliography"/>
   </ds:schemaRefs>

</xml_diff>